<commit_message>
New abundance plot and UQ API
Added abundance plot of the top N taxa per samples. Changed the UQ() calls to the new API (!!)
</commit_message>
<xml_diff>
--- a/4_PLotData_UC.docx
+++ b/4_PLotData_UC.docx
@@ -344,6 +344,21 @@
         </w:rPr>
         <w:t xml:space="preserve">(ggpubr)</w:t>
       </w:r>
+      <w:r>
+        <w:br w:type="textWrapping"/>
+      </w:r>
+      <w:r>
+        <w:rPr>
+          <w:rStyle w:val="KeywordTok"/>
+        </w:rPr>
+        <w:t xml:space="preserve">library</w:t>
+      </w:r>
+      <w:r>
+        <w:rPr>
+          <w:rStyle w:val="NormalTok"/>
+        </w:rPr>
+        <w:t xml:space="preserve">(Polychrome)</w:t>
+      </w:r>
     </w:p>
     <w:p>
       <w:pPr>
@@ -1330,9 +1345,9 @@
       </w:r>
       <w:r>
         <w:rPr>
-          <w:rStyle w:val="KeywordTok"/>
-        </w:rPr>
-        <w:t xml:space="preserve">UQ</w:t>
+          <w:rStyle w:val="OperatorTok"/>
+        </w:rPr>
+        <w:t xml:space="preserve">!!</w:t>
       </w:r>
       <w:r>
         <w:rPr>
@@ -1523,25 +1538,26 @@
         </w:rPr>
         <w:t xml:space="preserve">)</w:t>
       </w:r>
-    </w:p>
-    <w:p>
-      <w:pPr>
-        <w:pStyle w:val="SourceCode"/>
-      </w:pPr>
-      <w:r>
-        <w:rPr>
-          <w:rStyle w:val="VerbatimChar"/>
-        </w:rPr>
-        <w:t xml:space="preserve">## Warning: Factor `Genus` contains implicit NA, consider using</w:t>
-      </w:r>
-      <w:r>
-        <w:br w:type="textWrapping"/>
-      </w:r>
-      <w:r>
-        <w:rPr>
-          <w:rStyle w:val="VerbatimChar"/>
-        </w:rPr>
-        <w:t xml:space="preserve">## `forcats::fct_explicit_na`</w:t>
+      <w:r>
+        <w:br w:type="textWrapping"/>
+      </w:r>
+      <w:r>
+        <w:rPr>
+          <w:rStyle w:val="NormalTok"/>
+        </w:rPr>
+        <w:t xml:space="preserve">top &lt;-</w:t>
+      </w:r>
+      <w:r>
+        <w:rPr>
+          <w:rStyle w:val="StringTok"/>
+        </w:rPr>
+        <w:t xml:space="preserve"> </w:t>
+      </w:r>
+      <w:r>
+        <w:rPr>
+          <w:rStyle w:val="NormalTok"/>
+        </w:rPr>
+        <w:t xml:space="preserve">top[[aggregation.level]]</w:t>
       </w:r>
     </w:p>
     <w:p>
@@ -1605,9 +1621,9 @@
       </w:r>
       <w:r>
         <w:rPr>
-          <w:rStyle w:val="KeywordTok"/>
-        </w:rPr>
-        <w:t xml:space="preserve">UQ</w:t>
+          <w:rStyle w:val="OperatorTok"/>
+        </w:rPr>
+        <w:t xml:space="preserve">!!</w:t>
       </w:r>
       <w:r>
         <w:rPr>
@@ -1649,19 +1665,40 @@
         <w:rPr>
           <w:rStyle w:val="NormalTok"/>
         </w:rPr>
-        <w:t xml:space="preserve">top</w:t>
-      </w:r>
-      <w:r>
-        <w:rPr>
-          <w:rStyle w:val="OperatorTok"/>
-        </w:rPr>
-        <w:t xml:space="preserve">$</w:t>
-      </w:r>
-      <w:r>
-        <w:rPr>
-          <w:rStyle w:val="KeywordTok"/>
-        </w:rPr>
-        <w:t xml:space="preserve">UQ</w:t>
+        <w:t xml:space="preserve">top)  </w:t>
+      </w:r>
+      <w:r>
+        <w:rPr>
+          <w:rStyle w:val="OperatorTok"/>
+        </w:rPr>
+        <w:t xml:space="preserve">%&gt;%</w:t>
+      </w:r>
+      <w:r>
+        <w:br w:type="textWrapping"/>
+      </w:r>
+      <w:r>
+        <w:rPr>
+          <w:rStyle w:val="StringTok"/>
+        </w:rPr>
+        <w:t xml:space="preserve">  </w:t>
+      </w:r>
+      <w:r>
+        <w:rPr>
+          <w:rStyle w:val="KeywordTok"/>
+        </w:rPr>
+        <w:t xml:space="preserve">mutate</w:t>
+      </w:r>
+      <w:r>
+        <w:rPr>
+          <w:rStyle w:val="NormalTok"/>
+        </w:rPr>
+        <w:t xml:space="preserve">(</w:t>
+      </w:r>
+      <w:r>
+        <w:rPr>
+          <w:rStyle w:val="OperatorTok"/>
+        </w:rPr>
+        <w:t xml:space="preserve">!!</w:t>
       </w:r>
       <w:r>
         <w:rPr>
@@ -1685,7 +1722,115 @@
         <w:rPr>
           <w:rStyle w:val="NormalTok"/>
         </w:rPr>
-        <w:t xml:space="preserve">(aggregation.level)))  </w:t>
+        <w:t xml:space="preserve">(aggregation.level)) </w:t>
+      </w:r>
+      <w:r>
+        <w:rPr>
+          <w:rStyle w:val="OperatorTok"/>
+        </w:rPr>
+        <w:t xml:space="preserve">:</w:t>
+      </w:r>
+      <w:r>
+        <w:rPr>
+          <w:rStyle w:val="ErrorTok"/>
+        </w:rPr>
+        <w:t xml:space="preserve">=</w:t>
+      </w:r>
+      <w:r>
+        <w:rPr>
+          <w:rStyle w:val="StringTok"/>
+        </w:rPr>
+        <w:t xml:space="preserve"> </w:t>
+      </w:r>
+      <w:r>
+        <w:rPr>
+          <w:rStyle w:val="KeywordTok"/>
+        </w:rPr>
+        <w:t xml:space="preserve">factor</w:t>
+      </w:r>
+      <w:r>
+        <w:rPr>
+          <w:rStyle w:val="NormalTok"/>
+        </w:rPr>
+        <w:t xml:space="preserve">(</w:t>
+      </w:r>
+      <w:r>
+        <w:rPr>
+          <w:rStyle w:val="OperatorTok"/>
+        </w:rPr>
+        <w:t xml:space="preserve">!!</w:t>
+      </w:r>
+      <w:r>
+        <w:rPr>
+          <w:rStyle w:val="NormalTok"/>
+        </w:rPr>
+        <w:t xml:space="preserve">(rlang</w:t>
+      </w:r>
+      <w:r>
+        <w:rPr>
+          <w:rStyle w:val="OperatorTok"/>
+        </w:rPr>
+        <w:t xml:space="preserve">::</w:t>
+      </w:r>
+      <w:r>
+        <w:rPr>
+          <w:rStyle w:val="KeywordTok"/>
+        </w:rPr>
+        <w:t xml:space="preserve">sym</w:t>
+      </w:r>
+      <w:r>
+        <w:rPr>
+          <w:rStyle w:val="NormalTok"/>
+        </w:rPr>
+        <w:t xml:space="preserve">(aggregation.level)), </w:t>
+      </w:r>
+      <w:r>
+        <w:rPr>
+          <w:rStyle w:val="DataTypeTok"/>
+        </w:rPr>
+        <w:t xml:space="preserve">levels=</w:t>
+      </w:r>
+      <w:r>
+        <w:rPr>
+          <w:rStyle w:val="KeywordTok"/>
+        </w:rPr>
+        <w:t xml:space="preserve">unique</w:t>
+      </w:r>
+      <w:r>
+        <w:rPr>
+          <w:rStyle w:val="NormalTok"/>
+        </w:rPr>
+        <w:t xml:space="preserve">(</w:t>
+      </w:r>
+      <w:r>
+        <w:rPr>
+          <w:rStyle w:val="OperatorTok"/>
+        </w:rPr>
+        <w:t xml:space="preserve">!!</w:t>
+      </w:r>
+      <w:r>
+        <w:rPr>
+          <w:rStyle w:val="NormalTok"/>
+        </w:rPr>
+        <w:t xml:space="preserve">(rlang</w:t>
+      </w:r>
+      <w:r>
+        <w:rPr>
+          <w:rStyle w:val="OperatorTok"/>
+        </w:rPr>
+        <w:t xml:space="preserve">::</w:t>
+      </w:r>
+      <w:r>
+        <w:rPr>
+          <w:rStyle w:val="KeywordTok"/>
+        </w:rPr>
+        <w:t xml:space="preserve">sym</w:t>
+      </w:r>
+      <w:r>
+        <w:rPr>
+          <w:rStyle w:val="NormalTok"/>
+        </w:rPr>
+        <w:t xml:space="preserve">(aggregation.level))))) </w:t>
       </w:r>
       <w:r>
         <w:rPr>
@@ -1706,6 +1851,201 @@
         <w:rPr>
           <w:rStyle w:val="KeywordTok"/>
         </w:rPr>
+        <w:t xml:space="preserve">filter</w:t>
+      </w:r>
+      <w:r>
+        <w:rPr>
+          <w:rStyle w:val="NormalTok"/>
+        </w:rPr>
+        <w:t xml:space="preserve">(</w:t>
+      </w:r>
+      <w:r>
+        <w:rPr>
+          <w:rStyle w:val="OperatorTok"/>
+        </w:rPr>
+        <w:t xml:space="preserve">!</w:t>
+      </w:r>
+      <w:r>
+        <w:rPr>
+          <w:rStyle w:val="KeywordTok"/>
+        </w:rPr>
+        <w:t xml:space="preserve">is.na</w:t>
+      </w:r>
+      <w:r>
+        <w:rPr>
+          <w:rStyle w:val="NormalTok"/>
+        </w:rPr>
+        <w:t xml:space="preserve">(</w:t>
+      </w:r>
+      <w:r>
+        <w:rPr>
+          <w:rStyle w:val="OperatorTok"/>
+        </w:rPr>
+        <w:t xml:space="preserve">!!</w:t>
+      </w:r>
+      <w:r>
+        <w:rPr>
+          <w:rStyle w:val="NormalTok"/>
+        </w:rPr>
+        <w:t xml:space="preserve">(rlang</w:t>
+      </w:r>
+      <w:r>
+        <w:rPr>
+          <w:rStyle w:val="OperatorTok"/>
+        </w:rPr>
+        <w:t xml:space="preserve">::</w:t>
+      </w:r>
+      <w:r>
+        <w:rPr>
+          <w:rStyle w:val="KeywordTok"/>
+        </w:rPr>
+        <w:t xml:space="preserve">sym</w:t>
+      </w:r>
+      <w:r>
+        <w:rPr>
+          <w:rStyle w:val="NormalTok"/>
+        </w:rPr>
+        <w:t xml:space="preserve">(aggregation.level)))) </w:t>
+      </w:r>
+      <w:r>
+        <w:rPr>
+          <w:rStyle w:val="OperatorTok"/>
+        </w:rPr>
+        <w:t xml:space="preserve">%&gt;%</w:t>
+      </w:r>
+      <w:r>
+        <w:rPr>
+          <w:rStyle w:val="StringTok"/>
+        </w:rPr>
+        <w:t xml:space="preserve"> </w:t>
+      </w:r>
+      <w:r>
+        <w:rPr>
+          <w:rStyle w:val="CommentTok"/>
+        </w:rPr>
+        <w:t xml:space="preserve"># Remove NA</w:t>
+      </w:r>
+      <w:r>
+        <w:br w:type="textWrapping"/>
+      </w:r>
+      <w:r>
+        <w:rPr>
+          <w:rStyle w:val="StringTok"/>
+        </w:rPr>
+        <w:t xml:space="preserve">  </w:t>
+      </w:r>
+      <w:r>
+        <w:rPr>
+          <w:rStyle w:val="KeywordTok"/>
+        </w:rPr>
+        <w:t xml:space="preserve">group_by</w:t>
+      </w:r>
+      <w:r>
+        <w:rPr>
+          <w:rStyle w:val="NormalTok"/>
+        </w:rPr>
+        <w:t xml:space="preserve">(SampleID, </w:t>
+      </w:r>
+      <w:r>
+        <w:rPr>
+          <w:rStyle w:val="OperatorTok"/>
+        </w:rPr>
+        <w:t xml:space="preserve">!!</w:t>
+      </w:r>
+      <w:r>
+        <w:rPr>
+          <w:rStyle w:val="NormalTok"/>
+        </w:rPr>
+        <w:t xml:space="preserve">(rlang</w:t>
+      </w:r>
+      <w:r>
+        <w:rPr>
+          <w:rStyle w:val="OperatorTok"/>
+        </w:rPr>
+        <w:t xml:space="preserve">::</w:t>
+      </w:r>
+      <w:r>
+        <w:rPr>
+          <w:rStyle w:val="KeywordTok"/>
+        </w:rPr>
+        <w:t xml:space="preserve">sym</w:t>
+      </w:r>
+      <w:r>
+        <w:rPr>
+          <w:rStyle w:val="NormalTok"/>
+        </w:rPr>
+        <w:t xml:space="preserve">(aggregation.level))) </w:t>
+      </w:r>
+      <w:r>
+        <w:rPr>
+          <w:rStyle w:val="OperatorTok"/>
+        </w:rPr>
+        <w:t xml:space="preserve">%&gt;%</w:t>
+      </w:r>
+      <w:r>
+        <w:br w:type="textWrapping"/>
+      </w:r>
+      <w:r>
+        <w:rPr>
+          <w:rStyle w:val="StringTok"/>
+        </w:rPr>
+        <w:t xml:space="preserve">  </w:t>
+      </w:r>
+      <w:r>
+        <w:rPr>
+          <w:rStyle w:val="KeywordTok"/>
+        </w:rPr>
+        <w:t xml:space="preserve">summarize</w:t>
+      </w:r>
+      <w:r>
+        <w:rPr>
+          <w:rStyle w:val="NormalTok"/>
+        </w:rPr>
+        <w:t xml:space="preserve">(</w:t>
+      </w:r>
+      <w:r>
+        <w:rPr>
+          <w:rStyle w:val="DataTypeTok"/>
+        </w:rPr>
+        <w:t xml:space="preserve">Abundance =</w:t>
+      </w:r>
+      <w:r>
+        <w:rPr>
+          <w:rStyle w:val="NormalTok"/>
+        </w:rPr>
+        <w:t xml:space="preserve"> </w:t>
+      </w:r>
+      <w:r>
+        <w:rPr>
+          <w:rStyle w:val="KeywordTok"/>
+        </w:rPr>
+        <w:t xml:space="preserve">sum</w:t>
+      </w:r>
+      <w:r>
+        <w:rPr>
+          <w:rStyle w:val="NormalTok"/>
+        </w:rPr>
+        <w:t xml:space="preserve">(Abundance)) </w:t>
+      </w:r>
+      <w:r>
+        <w:rPr>
+          <w:rStyle w:val="OperatorTok"/>
+        </w:rPr>
+        <w:t xml:space="preserve">%&gt;%</w:t>
+      </w:r>
+      <w:r>
+        <w:br w:type="textWrapping"/>
+      </w:r>
+      <w:r>
+        <w:rPr>
+          <w:rStyle w:val="StringTok"/>
+        </w:rPr>
+        <w:t xml:space="preserve">  </w:t>
+      </w:r>
+      <w:r>
+        <w:rPr>
+          <w:rStyle w:val="KeywordTok"/>
+        </w:rPr>
         <w:t xml:space="preserve">mutate</w:t>
       </w:r>
       <w:r>
@@ -1716,141 +2056,57 @@
       </w:r>
       <w:r>
         <w:rPr>
-          <w:rStyle w:val="KeywordTok"/>
-        </w:rPr>
-        <w:t xml:space="preserve">UQ</w:t>
-      </w:r>
-      <w:r>
-        <w:rPr>
-          <w:rStyle w:val="NormalTok"/>
-        </w:rPr>
-        <w:t xml:space="preserve">(rlang</w:t>
-      </w:r>
-      <w:r>
-        <w:rPr>
-          <w:rStyle w:val="OperatorTok"/>
-        </w:rPr>
-        <w:t xml:space="preserve">::</w:t>
-      </w:r>
-      <w:r>
-        <w:rPr>
-          <w:rStyle w:val="KeywordTok"/>
-        </w:rPr>
-        <w:t xml:space="preserve">sym</w:t>
-      </w:r>
-      <w:r>
-        <w:rPr>
-          <w:rStyle w:val="NormalTok"/>
-        </w:rPr>
-        <w:t xml:space="preserve">(aggregation.level)) </w:t>
-      </w:r>
-      <w:r>
-        <w:rPr>
-          <w:rStyle w:val="OperatorTok"/>
-        </w:rPr>
-        <w:t xml:space="preserve">:</w:t>
-      </w:r>
-      <w:r>
-        <w:rPr>
-          <w:rStyle w:val="ErrorTok"/>
-        </w:rPr>
-        <w:t xml:space="preserve">=</w:t>
-      </w:r>
-      <w:r>
-        <w:rPr>
-          <w:rStyle w:val="StringTok"/>
-        </w:rPr>
-        <w:t xml:space="preserve"> </w:t>
-      </w:r>
-      <w:r>
-        <w:rPr>
-          <w:rStyle w:val="KeywordTok"/>
-        </w:rPr>
-        <w:t xml:space="preserve">factor</w:t>
-      </w:r>
-      <w:r>
-        <w:rPr>
-          <w:rStyle w:val="NormalTok"/>
-        </w:rPr>
-        <w:t xml:space="preserve">(</w:t>
-      </w:r>
-      <w:r>
-        <w:rPr>
-          <w:rStyle w:val="KeywordTok"/>
-        </w:rPr>
-        <w:t xml:space="preserve">UQ</w:t>
-      </w:r>
-      <w:r>
-        <w:rPr>
-          <w:rStyle w:val="NormalTok"/>
-        </w:rPr>
-        <w:t xml:space="preserve">(rlang</w:t>
-      </w:r>
-      <w:r>
-        <w:rPr>
-          <w:rStyle w:val="OperatorTok"/>
-        </w:rPr>
-        <w:t xml:space="preserve">::</w:t>
-      </w:r>
-      <w:r>
-        <w:rPr>
-          <w:rStyle w:val="KeywordTok"/>
-        </w:rPr>
-        <w:t xml:space="preserve">sym</w:t>
-      </w:r>
-      <w:r>
-        <w:rPr>
-          <w:rStyle w:val="NormalTok"/>
-        </w:rPr>
-        <w:t xml:space="preserve">(aggregation.level)), </w:t>
-      </w:r>
-      <w:r>
-        <w:rPr>
           <w:rStyle w:val="DataTypeTok"/>
         </w:rPr>
-        <w:t xml:space="preserve">levels=</w:t>
-      </w:r>
-      <w:r>
-        <w:rPr>
-          <w:rStyle w:val="KeywordTok"/>
-        </w:rPr>
-        <w:t xml:space="preserve">unique</w:t>
-      </w:r>
-      <w:r>
-        <w:rPr>
-          <w:rStyle w:val="NormalTok"/>
-        </w:rPr>
-        <w:t xml:space="preserve">(</w:t>
-      </w:r>
-      <w:r>
-        <w:rPr>
-          <w:rStyle w:val="KeywordTok"/>
-        </w:rPr>
-        <w:t xml:space="preserve">UQ</w:t>
-      </w:r>
-      <w:r>
-        <w:rPr>
-          <w:rStyle w:val="NormalTok"/>
-        </w:rPr>
-        <w:t xml:space="preserve">(rlang</w:t>
-      </w:r>
-      <w:r>
-        <w:rPr>
-          <w:rStyle w:val="OperatorTok"/>
-        </w:rPr>
-        <w:t xml:space="preserve">::</w:t>
-      </w:r>
-      <w:r>
-        <w:rPr>
-          <w:rStyle w:val="KeywordTok"/>
-        </w:rPr>
-        <w:t xml:space="preserve">sym</w:t>
-      </w:r>
-      <w:r>
-        <w:rPr>
-          <w:rStyle w:val="NormalTok"/>
-        </w:rPr>
-        <w:t xml:space="preserve">(aggregation.level))))) </w:t>
+        <w:t xml:space="preserve">Abundance =</w:t>
+      </w:r>
+      <w:r>
+        <w:rPr>
+          <w:rStyle w:val="NormalTok"/>
+        </w:rPr>
+        <w:t xml:space="preserve"> Abundance</w:t>
+      </w:r>
+      <w:r>
+        <w:rPr>
+          <w:rStyle w:val="OperatorTok"/>
+        </w:rPr>
+        <w:t xml:space="preserve">/</w:t>
+      </w:r>
+      <w:r>
+        <w:rPr>
+          <w:rStyle w:val="KeywordTok"/>
+        </w:rPr>
+        <w:t xml:space="preserve">sum</w:t>
+      </w:r>
+      <w:r>
+        <w:rPr>
+          <w:rStyle w:val="NormalTok"/>
+        </w:rPr>
+        <w:t xml:space="preserve">(Abundance) </w:t>
+      </w:r>
+      <w:r>
+        <w:rPr>
+          <w:rStyle w:val="OperatorTok"/>
+        </w:rPr>
+        <w:t xml:space="preserve">*</w:t>
+      </w:r>
+      <w:r>
+        <w:rPr>
+          <w:rStyle w:val="StringTok"/>
+        </w:rPr>
+        <w:t xml:space="preserve"> </w:t>
+      </w:r>
+      <w:r>
+        <w:rPr>
+          <w:rStyle w:val="DecValTok"/>
+        </w:rPr>
+        <w:t xml:space="preserve">100</w:t>
+      </w:r>
+      <w:r>
+        <w:rPr>
+          <w:rStyle w:val="NormalTok"/>
+        </w:rPr>
+        <w:t xml:space="preserve">) </w:t>
       </w:r>
       <w:r>
         <w:rPr>
@@ -1899,285 +2155,9 @@
       </w:r>
       <w:r>
         <w:rPr>
-          <w:rStyle w:val="KeywordTok"/>
-        </w:rPr>
-        <w:t xml:space="preserve">UQ</w:t>
-      </w:r>
-      <w:r>
-        <w:rPr>
-          <w:rStyle w:val="NormalTok"/>
-        </w:rPr>
-        <w:t xml:space="preserve">(rlang</w:t>
-      </w:r>
-      <w:r>
-        <w:rPr>
-          <w:rStyle w:val="OperatorTok"/>
-        </w:rPr>
-        <w:t xml:space="preserve">::</w:t>
-      </w:r>
-      <w:r>
-        <w:rPr>
-          <w:rStyle w:val="KeywordTok"/>
-        </w:rPr>
-        <w:t xml:space="preserve">sym</w:t>
-      </w:r>
-      <w:r>
-        <w:rPr>
-          <w:rStyle w:val="NormalTok"/>
-        </w:rPr>
-        <w:t xml:space="preserve">(aggregation.level)))) </w:t>
-      </w:r>
-      <w:r>
-        <w:rPr>
-          <w:rStyle w:val="OperatorTok"/>
-        </w:rPr>
-        <w:t xml:space="preserve">%&gt;%</w:t>
-      </w:r>
-      <w:r>
-        <w:rPr>
-          <w:rStyle w:val="StringTok"/>
-        </w:rPr>
-        <w:t xml:space="preserve"> </w:t>
-      </w:r>
-      <w:r>
-        <w:rPr>
-          <w:rStyle w:val="CommentTok"/>
-        </w:rPr>
-        <w:t xml:space="preserve"># Remove NA</w:t>
-      </w:r>
-      <w:r>
-        <w:br w:type="textWrapping"/>
-      </w:r>
-      <w:r>
-        <w:rPr>
-          <w:rStyle w:val="StringTok"/>
-        </w:rPr>
-        <w:t xml:space="preserve">  </w:t>
-      </w:r>
-      <w:r>
-        <w:rPr>
-          <w:rStyle w:val="KeywordTok"/>
-        </w:rPr>
-        <w:t xml:space="preserve">group_by</w:t>
-      </w:r>
-      <w:r>
-        <w:rPr>
-          <w:rStyle w:val="NormalTok"/>
-        </w:rPr>
-        <w:t xml:space="preserve">(SampleID, </w:t>
-      </w:r>
-      <w:r>
-        <w:rPr>
-          <w:rStyle w:val="KeywordTok"/>
-        </w:rPr>
-        <w:t xml:space="preserve">UQ</w:t>
-      </w:r>
-      <w:r>
-        <w:rPr>
-          <w:rStyle w:val="NormalTok"/>
-        </w:rPr>
-        <w:t xml:space="preserve">(rlang</w:t>
-      </w:r>
-      <w:r>
-        <w:rPr>
-          <w:rStyle w:val="OperatorTok"/>
-        </w:rPr>
-        <w:t xml:space="preserve">::</w:t>
-      </w:r>
-      <w:r>
-        <w:rPr>
-          <w:rStyle w:val="KeywordTok"/>
-        </w:rPr>
-        <w:t xml:space="preserve">sym</w:t>
-      </w:r>
-      <w:r>
-        <w:rPr>
-          <w:rStyle w:val="NormalTok"/>
-        </w:rPr>
-        <w:t xml:space="preserve">(aggregation.level))) </w:t>
-      </w:r>
-      <w:r>
-        <w:rPr>
-          <w:rStyle w:val="OperatorTok"/>
-        </w:rPr>
-        <w:t xml:space="preserve">%&gt;%</w:t>
-      </w:r>
-      <w:r>
-        <w:br w:type="textWrapping"/>
-      </w:r>
-      <w:r>
-        <w:rPr>
-          <w:rStyle w:val="StringTok"/>
-        </w:rPr>
-        <w:t xml:space="preserve">  </w:t>
-      </w:r>
-      <w:r>
-        <w:rPr>
-          <w:rStyle w:val="KeywordTok"/>
-        </w:rPr>
-        <w:t xml:space="preserve">summarize</w:t>
-      </w:r>
-      <w:r>
-        <w:rPr>
-          <w:rStyle w:val="NormalTok"/>
-        </w:rPr>
-        <w:t xml:space="preserve">(</w:t>
-      </w:r>
-      <w:r>
-        <w:rPr>
-          <w:rStyle w:val="DataTypeTok"/>
-        </w:rPr>
-        <w:t xml:space="preserve">Abundance =</w:t>
-      </w:r>
-      <w:r>
-        <w:rPr>
-          <w:rStyle w:val="NormalTok"/>
-        </w:rPr>
-        <w:t xml:space="preserve"> </w:t>
-      </w:r>
-      <w:r>
-        <w:rPr>
-          <w:rStyle w:val="KeywordTok"/>
-        </w:rPr>
-        <w:t xml:space="preserve">sum</w:t>
-      </w:r>
-      <w:r>
-        <w:rPr>
-          <w:rStyle w:val="NormalTok"/>
-        </w:rPr>
-        <w:t xml:space="preserve">(Abundance)) </w:t>
-      </w:r>
-      <w:r>
-        <w:rPr>
-          <w:rStyle w:val="OperatorTok"/>
-        </w:rPr>
-        <w:t xml:space="preserve">%&gt;%</w:t>
-      </w:r>
-      <w:r>
-        <w:br w:type="textWrapping"/>
-      </w:r>
-      <w:r>
-        <w:rPr>
-          <w:rStyle w:val="StringTok"/>
-        </w:rPr>
-        <w:t xml:space="preserve">  </w:t>
-      </w:r>
-      <w:r>
-        <w:rPr>
-          <w:rStyle w:val="KeywordTok"/>
-        </w:rPr>
-        <w:t xml:space="preserve">mutate</w:t>
-      </w:r>
-      <w:r>
-        <w:rPr>
-          <w:rStyle w:val="NormalTok"/>
-        </w:rPr>
-        <w:t xml:space="preserve">(</w:t>
-      </w:r>
-      <w:r>
-        <w:rPr>
-          <w:rStyle w:val="DataTypeTok"/>
-        </w:rPr>
-        <w:t xml:space="preserve">Abundance =</w:t>
-      </w:r>
-      <w:r>
-        <w:rPr>
-          <w:rStyle w:val="NormalTok"/>
-        </w:rPr>
-        <w:t xml:space="preserve"> Abundance</w:t>
-      </w:r>
-      <w:r>
-        <w:rPr>
-          <w:rStyle w:val="OperatorTok"/>
-        </w:rPr>
-        <w:t xml:space="preserve">/</w:t>
-      </w:r>
-      <w:r>
-        <w:rPr>
-          <w:rStyle w:val="KeywordTok"/>
-        </w:rPr>
-        <w:t xml:space="preserve">sum</w:t>
-      </w:r>
-      <w:r>
-        <w:rPr>
-          <w:rStyle w:val="NormalTok"/>
-        </w:rPr>
-        <w:t xml:space="preserve">(Abundance) </w:t>
-      </w:r>
-      <w:r>
-        <w:rPr>
-          <w:rStyle w:val="OperatorTok"/>
-        </w:rPr>
-        <w:t xml:space="preserve">*</w:t>
-      </w:r>
-      <w:r>
-        <w:rPr>
-          <w:rStyle w:val="StringTok"/>
-        </w:rPr>
-        <w:t xml:space="preserve"> </w:t>
-      </w:r>
-      <w:r>
-        <w:rPr>
-          <w:rStyle w:val="DecValTok"/>
-        </w:rPr>
-        <w:t xml:space="preserve">100</w:t>
-      </w:r>
-      <w:r>
-        <w:rPr>
-          <w:rStyle w:val="NormalTok"/>
-        </w:rPr>
-        <w:t xml:space="preserve">) </w:t>
-      </w:r>
-      <w:r>
-        <w:rPr>
-          <w:rStyle w:val="OperatorTok"/>
-        </w:rPr>
-        <w:t xml:space="preserve">%&gt;%</w:t>
-      </w:r>
-      <w:r>
-        <w:br w:type="textWrapping"/>
-      </w:r>
-      <w:r>
-        <w:rPr>
-          <w:rStyle w:val="StringTok"/>
-        </w:rPr>
-        <w:t xml:space="preserve">  </w:t>
-      </w:r>
-      <w:r>
-        <w:rPr>
-          <w:rStyle w:val="KeywordTok"/>
-        </w:rPr>
-        <w:t xml:space="preserve">filter</w:t>
-      </w:r>
-      <w:r>
-        <w:rPr>
-          <w:rStyle w:val="NormalTok"/>
-        </w:rPr>
-        <w:t xml:space="preserve">(</w:t>
-      </w:r>
-      <w:r>
-        <w:rPr>
-          <w:rStyle w:val="OperatorTok"/>
-        </w:rPr>
-        <w:t xml:space="preserve">!</w:t>
-      </w:r>
-      <w:r>
-        <w:rPr>
-          <w:rStyle w:val="KeywordTok"/>
-        </w:rPr>
-        <w:t xml:space="preserve">is.na</w:t>
-      </w:r>
-      <w:r>
-        <w:rPr>
-          <w:rStyle w:val="NormalTok"/>
-        </w:rPr>
-        <w:t xml:space="preserve">(</w:t>
-      </w:r>
-      <w:r>
-        <w:rPr>
-          <w:rStyle w:val="KeywordTok"/>
-        </w:rPr>
-        <w:t xml:space="preserve">UQ</w:t>
+          <w:rStyle w:val="OperatorTok"/>
+        </w:rPr>
+        <w:t xml:space="preserve">!!</w:t>
       </w:r>
       <w:r>
         <w:rPr>
@@ -2392,9 +2372,9 @@
       </w:r>
       <w:r>
         <w:rPr>
-          <w:rStyle w:val="KeywordTok"/>
-        </w:rPr>
-        <w:t xml:space="preserve">UQ</w:t>
+          <w:rStyle w:val="OperatorTok"/>
+        </w:rPr>
+        <w:t xml:space="preserve">!!</w:t>
       </w:r>
       <w:r>
         <w:rPr>
@@ -3125,9 +3105,9 @@
       </w:r>
       <w:r>
         <w:rPr>
-          <w:rStyle w:val="KeywordTok"/>
-        </w:rPr>
-        <w:t xml:space="preserve">UQ</w:t>
+          <w:rStyle w:val="OperatorTok"/>
+        </w:rPr>
+        <w:t xml:space="preserve">!!</w:t>
       </w:r>
       <w:r>
         <w:rPr>
@@ -3923,9 +3903,9 @@
       </w:r>
       <w:r>
         <w:rPr>
-          <w:rStyle w:val="KeywordTok"/>
-        </w:rPr>
-        <w:t xml:space="preserve">UQ</w:t>
+          <w:rStyle w:val="OperatorTok"/>
+        </w:rPr>
+        <w:t xml:space="preserve">!!</w:t>
       </w:r>
       <w:r>
         <w:rPr>
@@ -4115,6 +4095,759 @@
           <w:rStyle w:val="NormalTok"/>
         </w:rPr>
         <w:t xml:space="preserve">)</w:t>
+      </w:r>
+      <w:r>
+        <w:br w:type="textWrapping"/>
+      </w:r>
+      <w:r>
+        <w:rPr>
+          <w:rStyle w:val="NormalTok"/>
+        </w:rPr>
+        <w:t xml:space="preserve">top &lt;-</w:t>
+      </w:r>
+      <w:r>
+        <w:rPr>
+          <w:rStyle w:val="StringTok"/>
+        </w:rPr>
+        <w:t xml:space="preserve"> </w:t>
+      </w:r>
+      <w:r>
+        <w:rPr>
+          <w:rStyle w:val="NormalTok"/>
+        </w:rPr>
+        <w:t xml:space="preserve">top[[aggregation.level]]</w:t>
+      </w:r>
+      <w:r>
+        <w:br w:type="textWrapping"/>
+      </w:r>
+      <w:r>
+        <w:br w:type="textWrapping"/>
+      </w:r>
+      <w:r>
+        <w:rPr>
+          <w:rStyle w:val="NormalTok"/>
+        </w:rPr>
+        <w:t xml:space="preserve">dt.grouped &lt;-</w:t>
+      </w:r>
+      <w:r>
+        <w:rPr>
+          <w:rStyle w:val="StringTok"/>
+        </w:rPr>
+        <w:t xml:space="preserve"> </w:t>
+      </w:r>
+      <w:r>
+        <w:rPr>
+          <w:rStyle w:val="NormalTok"/>
+        </w:rPr>
+        <w:t xml:space="preserve">dt </w:t>
+      </w:r>
+      <w:r>
+        <w:rPr>
+          <w:rStyle w:val="OperatorTok"/>
+        </w:rPr>
+        <w:t xml:space="preserve">%&gt;%</w:t>
+      </w:r>
+      <w:r>
+        <w:br w:type="textWrapping"/>
+      </w:r>
+      <w:r>
+        <w:rPr>
+          <w:rStyle w:val="StringTok"/>
+        </w:rPr>
+        <w:t xml:space="preserve">  </w:t>
+      </w:r>
+      <w:r>
+        <w:rPr>
+          <w:rStyle w:val="KeywordTok"/>
+        </w:rPr>
+        <w:t xml:space="preserve">filter</w:t>
+      </w:r>
+      <w:r>
+        <w:rPr>
+          <w:rStyle w:val="NormalTok"/>
+        </w:rPr>
+        <w:t xml:space="preserve">(</w:t>
+      </w:r>
+      <w:r>
+        <w:rPr>
+          <w:rStyle w:val="OperatorTok"/>
+        </w:rPr>
+        <w:t xml:space="preserve">!!</w:t>
+      </w:r>
+      <w:r>
+        <w:rPr>
+          <w:rStyle w:val="NormalTok"/>
+        </w:rPr>
+        <w:t xml:space="preserve">(rlang</w:t>
+      </w:r>
+      <w:r>
+        <w:rPr>
+          <w:rStyle w:val="OperatorTok"/>
+        </w:rPr>
+        <w:t xml:space="preserve">::</w:t>
+      </w:r>
+      <w:r>
+        <w:rPr>
+          <w:rStyle w:val="KeywordTok"/>
+        </w:rPr>
+        <w:t xml:space="preserve">sym</w:t>
+      </w:r>
+      <w:r>
+        <w:rPr>
+          <w:rStyle w:val="NormalTok"/>
+        </w:rPr>
+        <w:t xml:space="preserve">(aggregation.level)) </w:t>
+      </w:r>
+      <w:r>
+        <w:rPr>
+          <w:rStyle w:val="OperatorTok"/>
+        </w:rPr>
+        <w:t xml:space="preserve">%in%</w:t>
+      </w:r>
+      <w:r>
+        <w:rPr>
+          <w:rStyle w:val="StringTok"/>
+        </w:rPr>
+        <w:t xml:space="preserve"> </w:t>
+      </w:r>
+      <w:r>
+        <w:rPr>
+          <w:rStyle w:val="NormalTok"/>
+        </w:rPr>
+        <w:t xml:space="preserve">top)  </w:t>
+      </w:r>
+      <w:r>
+        <w:rPr>
+          <w:rStyle w:val="OperatorTok"/>
+        </w:rPr>
+        <w:t xml:space="preserve">%&gt;%</w:t>
+      </w:r>
+      <w:r>
+        <w:br w:type="textWrapping"/>
+      </w:r>
+      <w:r>
+        <w:rPr>
+          <w:rStyle w:val="StringTok"/>
+        </w:rPr>
+        <w:t xml:space="preserve">  </w:t>
+      </w:r>
+      <w:r>
+        <w:rPr>
+          <w:rStyle w:val="KeywordTok"/>
+        </w:rPr>
+        <w:t xml:space="preserve">mutate</w:t>
+      </w:r>
+      <w:r>
+        <w:rPr>
+          <w:rStyle w:val="NormalTok"/>
+        </w:rPr>
+        <w:t xml:space="preserve">(</w:t>
+      </w:r>
+      <w:r>
+        <w:rPr>
+          <w:rStyle w:val="OperatorTok"/>
+        </w:rPr>
+        <w:t xml:space="preserve">!!</w:t>
+      </w:r>
+      <w:r>
+        <w:rPr>
+          <w:rStyle w:val="NormalTok"/>
+        </w:rPr>
+        <w:t xml:space="preserve">(rlang</w:t>
+      </w:r>
+      <w:r>
+        <w:rPr>
+          <w:rStyle w:val="OperatorTok"/>
+        </w:rPr>
+        <w:t xml:space="preserve">::</w:t>
+      </w:r>
+      <w:r>
+        <w:rPr>
+          <w:rStyle w:val="KeywordTok"/>
+        </w:rPr>
+        <w:t xml:space="preserve">sym</w:t>
+      </w:r>
+      <w:r>
+        <w:rPr>
+          <w:rStyle w:val="NormalTok"/>
+        </w:rPr>
+        <w:t xml:space="preserve">(aggregation.level)) </w:t>
+      </w:r>
+      <w:r>
+        <w:rPr>
+          <w:rStyle w:val="OperatorTok"/>
+        </w:rPr>
+        <w:t xml:space="preserve">:</w:t>
+      </w:r>
+      <w:r>
+        <w:rPr>
+          <w:rStyle w:val="ErrorTok"/>
+        </w:rPr>
+        <w:t xml:space="preserve">=</w:t>
+      </w:r>
+      <w:r>
+        <w:rPr>
+          <w:rStyle w:val="StringTok"/>
+        </w:rPr>
+        <w:t xml:space="preserve"> </w:t>
+      </w:r>
+      <w:r>
+        <w:rPr>
+          <w:rStyle w:val="KeywordTok"/>
+        </w:rPr>
+        <w:t xml:space="preserve">factor</w:t>
+      </w:r>
+      <w:r>
+        <w:rPr>
+          <w:rStyle w:val="NormalTok"/>
+        </w:rPr>
+        <w:t xml:space="preserve">(</w:t>
+      </w:r>
+      <w:r>
+        <w:rPr>
+          <w:rStyle w:val="OperatorTok"/>
+        </w:rPr>
+        <w:t xml:space="preserve">!!</w:t>
+      </w:r>
+      <w:r>
+        <w:rPr>
+          <w:rStyle w:val="NormalTok"/>
+        </w:rPr>
+        <w:t xml:space="preserve">(rlang</w:t>
+      </w:r>
+      <w:r>
+        <w:rPr>
+          <w:rStyle w:val="OperatorTok"/>
+        </w:rPr>
+        <w:t xml:space="preserve">::</w:t>
+      </w:r>
+      <w:r>
+        <w:rPr>
+          <w:rStyle w:val="KeywordTok"/>
+        </w:rPr>
+        <w:t xml:space="preserve">sym</w:t>
+      </w:r>
+      <w:r>
+        <w:rPr>
+          <w:rStyle w:val="NormalTok"/>
+        </w:rPr>
+        <w:t xml:space="preserve">(aggregation.level)), </w:t>
+      </w:r>
+      <w:r>
+        <w:rPr>
+          <w:rStyle w:val="DataTypeTok"/>
+        </w:rPr>
+        <w:t xml:space="preserve">levels=</w:t>
+      </w:r>
+      <w:r>
+        <w:rPr>
+          <w:rStyle w:val="KeywordTok"/>
+        </w:rPr>
+        <w:t xml:space="preserve">unique</w:t>
+      </w:r>
+      <w:r>
+        <w:rPr>
+          <w:rStyle w:val="NormalTok"/>
+        </w:rPr>
+        <w:t xml:space="preserve">(</w:t>
+      </w:r>
+      <w:r>
+        <w:rPr>
+          <w:rStyle w:val="OperatorTok"/>
+        </w:rPr>
+        <w:t xml:space="preserve">!!</w:t>
+      </w:r>
+      <w:r>
+        <w:rPr>
+          <w:rStyle w:val="NormalTok"/>
+        </w:rPr>
+        <w:t xml:space="preserve">(rlang</w:t>
+      </w:r>
+      <w:r>
+        <w:rPr>
+          <w:rStyle w:val="OperatorTok"/>
+        </w:rPr>
+        <w:t xml:space="preserve">::</w:t>
+      </w:r>
+      <w:r>
+        <w:rPr>
+          <w:rStyle w:val="KeywordTok"/>
+        </w:rPr>
+        <w:t xml:space="preserve">sym</w:t>
+      </w:r>
+      <w:r>
+        <w:rPr>
+          <w:rStyle w:val="NormalTok"/>
+        </w:rPr>
+        <w:t xml:space="preserve">(aggregation.level))))) </w:t>
+      </w:r>
+      <w:r>
+        <w:rPr>
+          <w:rStyle w:val="OperatorTok"/>
+        </w:rPr>
+        <w:t xml:space="preserve">%&gt;%</w:t>
+      </w:r>
+      <w:r>
+        <w:br w:type="textWrapping"/>
+      </w:r>
+      <w:r>
+        <w:rPr>
+          <w:rStyle w:val="StringTok"/>
+        </w:rPr>
+        <w:t xml:space="preserve">  </w:t>
+      </w:r>
+      <w:r>
+        <w:rPr>
+          <w:rStyle w:val="KeywordTok"/>
+        </w:rPr>
+        <w:t xml:space="preserve">filter</w:t>
+      </w:r>
+      <w:r>
+        <w:rPr>
+          <w:rStyle w:val="NormalTok"/>
+        </w:rPr>
+        <w:t xml:space="preserve">(</w:t>
+      </w:r>
+      <w:r>
+        <w:rPr>
+          <w:rStyle w:val="OperatorTok"/>
+        </w:rPr>
+        <w:t xml:space="preserve">!</w:t>
+      </w:r>
+      <w:r>
+        <w:rPr>
+          <w:rStyle w:val="KeywordTok"/>
+        </w:rPr>
+        <w:t xml:space="preserve">is.na</w:t>
+      </w:r>
+      <w:r>
+        <w:rPr>
+          <w:rStyle w:val="NormalTok"/>
+        </w:rPr>
+        <w:t xml:space="preserve">(</w:t>
+      </w:r>
+      <w:r>
+        <w:rPr>
+          <w:rStyle w:val="OperatorTok"/>
+        </w:rPr>
+        <w:t xml:space="preserve">!!</w:t>
+      </w:r>
+      <w:r>
+        <w:rPr>
+          <w:rStyle w:val="NormalTok"/>
+        </w:rPr>
+        <w:t xml:space="preserve">(rlang</w:t>
+      </w:r>
+      <w:r>
+        <w:rPr>
+          <w:rStyle w:val="OperatorTok"/>
+        </w:rPr>
+        <w:t xml:space="preserve">::</w:t>
+      </w:r>
+      <w:r>
+        <w:rPr>
+          <w:rStyle w:val="KeywordTok"/>
+        </w:rPr>
+        <w:t xml:space="preserve">sym</w:t>
+      </w:r>
+      <w:r>
+        <w:rPr>
+          <w:rStyle w:val="NormalTok"/>
+        </w:rPr>
+        <w:t xml:space="preserve">(aggregation.level)))) </w:t>
+      </w:r>
+      <w:r>
+        <w:rPr>
+          <w:rStyle w:val="OperatorTok"/>
+        </w:rPr>
+        <w:t xml:space="preserve">%&gt;%</w:t>
+      </w:r>
+      <w:r>
+        <w:rPr>
+          <w:rStyle w:val="StringTok"/>
+        </w:rPr>
+        <w:t xml:space="preserve"> </w:t>
+      </w:r>
+      <w:r>
+        <w:rPr>
+          <w:rStyle w:val="CommentTok"/>
+        </w:rPr>
+        <w:t xml:space="preserve"># Remove NA</w:t>
+      </w:r>
+      <w:r>
+        <w:br w:type="textWrapping"/>
+      </w:r>
+      <w:r>
+        <w:rPr>
+          <w:rStyle w:val="StringTok"/>
+        </w:rPr>
+        <w:t xml:space="preserve">  </w:t>
+      </w:r>
+      <w:r>
+        <w:rPr>
+          <w:rStyle w:val="KeywordTok"/>
+        </w:rPr>
+        <w:t xml:space="preserve">group_by</w:t>
+      </w:r>
+      <w:r>
+        <w:rPr>
+          <w:rStyle w:val="NormalTok"/>
+        </w:rPr>
+        <w:t xml:space="preserve">(SampleID, </w:t>
+      </w:r>
+      <w:r>
+        <w:rPr>
+          <w:rStyle w:val="OperatorTok"/>
+        </w:rPr>
+        <w:t xml:space="preserve">!!</w:t>
+      </w:r>
+      <w:r>
+        <w:rPr>
+          <w:rStyle w:val="NormalTok"/>
+        </w:rPr>
+        <w:t xml:space="preserve">(rlang</w:t>
+      </w:r>
+      <w:r>
+        <w:rPr>
+          <w:rStyle w:val="OperatorTok"/>
+        </w:rPr>
+        <w:t xml:space="preserve">::</w:t>
+      </w:r>
+      <w:r>
+        <w:rPr>
+          <w:rStyle w:val="KeywordTok"/>
+        </w:rPr>
+        <w:t xml:space="preserve">sym</w:t>
+      </w:r>
+      <w:r>
+        <w:rPr>
+          <w:rStyle w:val="NormalTok"/>
+        </w:rPr>
+        <w:t xml:space="preserve">(aggregation.level))) </w:t>
+      </w:r>
+      <w:r>
+        <w:rPr>
+          <w:rStyle w:val="OperatorTok"/>
+        </w:rPr>
+        <w:t xml:space="preserve">%&gt;%</w:t>
+      </w:r>
+      <w:r>
+        <w:br w:type="textWrapping"/>
+      </w:r>
+      <w:r>
+        <w:rPr>
+          <w:rStyle w:val="StringTok"/>
+        </w:rPr>
+        <w:t xml:space="preserve">  </w:t>
+      </w:r>
+      <w:r>
+        <w:rPr>
+          <w:rStyle w:val="KeywordTok"/>
+        </w:rPr>
+        <w:t xml:space="preserve">summarize</w:t>
+      </w:r>
+      <w:r>
+        <w:rPr>
+          <w:rStyle w:val="NormalTok"/>
+        </w:rPr>
+        <w:t xml:space="preserve">(</w:t>
+      </w:r>
+      <w:r>
+        <w:rPr>
+          <w:rStyle w:val="DataTypeTok"/>
+        </w:rPr>
+        <w:t xml:space="preserve">Abundance =</w:t>
+      </w:r>
+      <w:r>
+        <w:rPr>
+          <w:rStyle w:val="NormalTok"/>
+        </w:rPr>
+        <w:t xml:space="preserve"> </w:t>
+      </w:r>
+      <w:r>
+        <w:rPr>
+          <w:rStyle w:val="KeywordTok"/>
+        </w:rPr>
+        <w:t xml:space="preserve">sum</w:t>
+      </w:r>
+      <w:r>
+        <w:rPr>
+          <w:rStyle w:val="NormalTok"/>
+        </w:rPr>
+        <w:t xml:space="preserve">(Abundance)) </w:t>
+      </w:r>
+      <w:r>
+        <w:rPr>
+          <w:rStyle w:val="OperatorTok"/>
+        </w:rPr>
+        <w:t xml:space="preserve">%&gt;%</w:t>
+      </w:r>
+      <w:r>
+        <w:br w:type="textWrapping"/>
+      </w:r>
+      <w:r>
+        <w:rPr>
+          <w:rStyle w:val="StringTok"/>
+        </w:rPr>
+        <w:t xml:space="preserve">  </w:t>
+      </w:r>
+      <w:r>
+        <w:rPr>
+          <w:rStyle w:val="KeywordTok"/>
+        </w:rPr>
+        <w:t xml:space="preserve">mutate</w:t>
+      </w:r>
+      <w:r>
+        <w:rPr>
+          <w:rStyle w:val="NormalTok"/>
+        </w:rPr>
+        <w:t xml:space="preserve">(</w:t>
+      </w:r>
+      <w:r>
+        <w:rPr>
+          <w:rStyle w:val="DataTypeTok"/>
+        </w:rPr>
+        <w:t xml:space="preserve">Abundance =</w:t>
+      </w:r>
+      <w:r>
+        <w:rPr>
+          <w:rStyle w:val="NormalTok"/>
+        </w:rPr>
+        <w:t xml:space="preserve"> Abundance</w:t>
+      </w:r>
+      <w:r>
+        <w:rPr>
+          <w:rStyle w:val="OperatorTok"/>
+        </w:rPr>
+        <w:t xml:space="preserve">/</w:t>
+      </w:r>
+      <w:r>
+        <w:rPr>
+          <w:rStyle w:val="KeywordTok"/>
+        </w:rPr>
+        <w:t xml:space="preserve">sum</w:t>
+      </w:r>
+      <w:r>
+        <w:rPr>
+          <w:rStyle w:val="NormalTok"/>
+        </w:rPr>
+        <w:t xml:space="preserve">(Abundance) </w:t>
+      </w:r>
+      <w:r>
+        <w:rPr>
+          <w:rStyle w:val="OperatorTok"/>
+        </w:rPr>
+        <w:t xml:space="preserve">*</w:t>
+      </w:r>
+      <w:r>
+        <w:rPr>
+          <w:rStyle w:val="StringTok"/>
+        </w:rPr>
+        <w:t xml:space="preserve"> </w:t>
+      </w:r>
+      <w:r>
+        <w:rPr>
+          <w:rStyle w:val="DecValTok"/>
+        </w:rPr>
+        <w:t xml:space="preserve">100</w:t>
+      </w:r>
+      <w:r>
+        <w:rPr>
+          <w:rStyle w:val="NormalTok"/>
+        </w:rPr>
+        <w:t xml:space="preserve">) </w:t>
+      </w:r>
+      <w:r>
+        <w:rPr>
+          <w:rStyle w:val="OperatorTok"/>
+        </w:rPr>
+        <w:t xml:space="preserve">%&gt;%</w:t>
+      </w:r>
+      <w:r>
+        <w:br w:type="textWrapping"/>
+      </w:r>
+      <w:r>
+        <w:rPr>
+          <w:rStyle w:val="StringTok"/>
+        </w:rPr>
+        <w:t xml:space="preserve">  </w:t>
+      </w:r>
+      <w:r>
+        <w:rPr>
+          <w:rStyle w:val="KeywordTok"/>
+        </w:rPr>
+        <w:t xml:space="preserve">filter</w:t>
+      </w:r>
+      <w:r>
+        <w:rPr>
+          <w:rStyle w:val="NormalTok"/>
+        </w:rPr>
+        <w:t xml:space="preserve">(</w:t>
+      </w:r>
+      <w:r>
+        <w:rPr>
+          <w:rStyle w:val="OperatorTok"/>
+        </w:rPr>
+        <w:t xml:space="preserve">!</w:t>
+      </w:r>
+      <w:r>
+        <w:rPr>
+          <w:rStyle w:val="KeywordTok"/>
+        </w:rPr>
+        <w:t xml:space="preserve">is.na</w:t>
+      </w:r>
+      <w:r>
+        <w:rPr>
+          <w:rStyle w:val="NormalTok"/>
+        </w:rPr>
+        <w:t xml:space="preserve">(</w:t>
+      </w:r>
+      <w:r>
+        <w:rPr>
+          <w:rStyle w:val="OperatorTok"/>
+        </w:rPr>
+        <w:t xml:space="preserve">!!</w:t>
+      </w:r>
+      <w:r>
+        <w:rPr>
+          <w:rStyle w:val="NormalTok"/>
+        </w:rPr>
+        <w:t xml:space="preserve">(rlang</w:t>
+      </w:r>
+      <w:r>
+        <w:rPr>
+          <w:rStyle w:val="OperatorTok"/>
+        </w:rPr>
+        <w:t xml:space="preserve">::</w:t>
+      </w:r>
+      <w:r>
+        <w:rPr>
+          <w:rStyle w:val="KeywordTok"/>
+        </w:rPr>
+        <w:t xml:space="preserve">sym</w:t>
+      </w:r>
+      <w:r>
+        <w:rPr>
+          <w:rStyle w:val="NormalTok"/>
+        </w:rPr>
+        <w:t xml:space="preserve">(aggregation.level))))</w:t>
+      </w:r>
+      <w:r>
+        <w:br w:type="textWrapping"/>
+      </w:r>
+      <w:r>
+        <w:br w:type="textWrapping"/>
+      </w:r>
+      <w:r>
+        <w:rPr>
+          <w:rStyle w:val="NormalTok"/>
+        </w:rPr>
+        <w:t xml:space="preserve">colourCount &lt;-</w:t>
+      </w:r>
+      <w:r>
+        <w:rPr>
+          <w:rStyle w:val="StringTok"/>
+        </w:rPr>
+        <w:t xml:space="preserve"> </w:t>
+      </w:r>
+      <w:r>
+        <w:rPr>
+          <w:rStyle w:val="KeywordTok"/>
+        </w:rPr>
+        <w:t xml:space="preserve">length</w:t>
+      </w:r>
+      <w:r>
+        <w:rPr>
+          <w:rStyle w:val="NormalTok"/>
+        </w:rPr>
+        <w:t xml:space="preserve">(</w:t>
+      </w:r>
+      <w:r>
+        <w:rPr>
+          <w:rStyle w:val="KeywordTok"/>
+        </w:rPr>
+        <w:t xml:space="preserve">unique</w:t>
+      </w:r>
+      <w:r>
+        <w:rPr>
+          <w:rStyle w:val="NormalTok"/>
+        </w:rPr>
+        <w:t xml:space="preserve">(</w:t>
+      </w:r>
+      <w:r>
+        <w:rPr>
+          <w:rStyle w:val="KeywordTok"/>
+        </w:rPr>
+        <w:t xml:space="preserve">as.character</w:t>
+      </w:r>
+      <w:r>
+        <w:rPr>
+          <w:rStyle w:val="NormalTok"/>
+        </w:rPr>
+        <w:t xml:space="preserve">(dt.grouped[[aggregation.level]])))</w:t>
+      </w:r>
+      <w:r>
+        <w:br w:type="textWrapping"/>
+      </w:r>
+      <w:r>
+        <w:rPr>
+          <w:rStyle w:val="NormalTok"/>
+        </w:rPr>
+        <w:t xml:space="preserve">palette &lt;-</w:t>
+      </w:r>
+      <w:r>
+        <w:rPr>
+          <w:rStyle w:val="StringTok"/>
+        </w:rPr>
+        <w:t xml:space="preserve"> </w:t>
+      </w:r>
+      <w:r>
+        <w:rPr>
+          <w:rStyle w:val="KeywordTok"/>
+        </w:rPr>
+        <w:t xml:space="preserve">colorRampPalette</w:t>
+      </w:r>
+      <w:r>
+        <w:rPr>
+          <w:rStyle w:val="NormalTok"/>
+        </w:rPr>
+        <w:t xml:space="preserve">(</w:t>
+      </w:r>
+      <w:r>
+        <w:rPr>
+          <w:rStyle w:val="KeywordTok"/>
+        </w:rPr>
+        <w:t xml:space="preserve">brewer.pal</w:t>
+      </w:r>
+      <w:r>
+        <w:rPr>
+          <w:rStyle w:val="NormalTok"/>
+        </w:rPr>
+        <w:t xml:space="preserve">(</w:t>
+      </w:r>
+      <w:r>
+        <w:rPr>
+          <w:rStyle w:val="DecValTok"/>
+        </w:rPr>
+        <w:t xml:space="preserve">10</w:t>
+      </w:r>
+      <w:r>
+        <w:rPr>
+          <w:rStyle w:val="NormalTok"/>
+        </w:rPr>
+        <w:t xml:space="preserve">,</w:t>
+      </w:r>
+      <w:r>
+        <w:rPr>
+          <w:rStyle w:val="StringTok"/>
+        </w:rPr>
+        <w:t xml:space="preserve">"Paired"</w:t>
+      </w:r>
+      <w:r>
+        <w:rPr>
+          <w:rStyle w:val="NormalTok"/>
+        </w:rPr>
+        <w:t xml:space="preserve">))(colourCount)</w:t>
       </w:r>
     </w:p>
     <w:p>
@@ -4123,819 +4856,32 @@
       </w:pPr>
       <w:r>
         <w:rPr>
-          <w:rStyle w:val="VerbatimChar"/>
-        </w:rPr>
-        <w:t xml:space="preserve">## Warning: Factor `Genus` contains implicit NA, consider using</w:t>
-      </w:r>
-      <w:r>
-        <w:br w:type="textWrapping"/>
-      </w:r>
-      <w:r>
-        <w:rPr>
-          <w:rStyle w:val="VerbatimChar"/>
-        </w:rPr>
-        <w:t xml:space="preserve">## `forcats::fct_explicit_na`</w:t>
-      </w:r>
-    </w:p>
-    <w:p>
-      <w:pPr>
-        <w:pStyle w:val="SourceCode"/>
-      </w:pPr>
-      <w:r>
-        <w:rPr>
-          <w:rStyle w:val="NormalTok"/>
-        </w:rPr>
-        <w:t xml:space="preserve">dt.grouped &lt;-</w:t>
-      </w:r>
-      <w:r>
-        <w:rPr>
-          <w:rStyle w:val="StringTok"/>
-        </w:rPr>
-        <w:t xml:space="preserve"> </w:t>
-      </w:r>
-      <w:r>
-        <w:rPr>
-          <w:rStyle w:val="NormalTok"/>
-        </w:rPr>
-        <w:t xml:space="preserve">dt </w:t>
-      </w:r>
-      <w:r>
-        <w:rPr>
-          <w:rStyle w:val="OperatorTok"/>
-        </w:rPr>
-        <w:t xml:space="preserve">%&gt;%</w:t>
-      </w:r>
-      <w:r>
-        <w:br w:type="textWrapping"/>
-      </w:r>
-      <w:r>
-        <w:rPr>
-          <w:rStyle w:val="StringTok"/>
-        </w:rPr>
-        <w:t xml:space="preserve">  </w:t>
-      </w:r>
-      <w:r>
-        <w:rPr>
-          <w:rStyle w:val="KeywordTok"/>
-        </w:rPr>
-        <w:t xml:space="preserve">filter</w:t>
-      </w:r>
-      <w:r>
-        <w:rPr>
-          <w:rStyle w:val="NormalTok"/>
-        </w:rPr>
-        <w:t xml:space="preserve">(</w:t>
-      </w:r>
-      <w:r>
-        <w:rPr>
-          <w:rStyle w:val="KeywordTok"/>
-        </w:rPr>
-        <w:t xml:space="preserve">UQ</w:t>
-      </w:r>
-      <w:r>
-        <w:rPr>
-          <w:rStyle w:val="NormalTok"/>
-        </w:rPr>
-        <w:t xml:space="preserve">(rlang</w:t>
-      </w:r>
-      <w:r>
-        <w:rPr>
-          <w:rStyle w:val="OperatorTok"/>
-        </w:rPr>
-        <w:t xml:space="preserve">::</w:t>
-      </w:r>
-      <w:r>
-        <w:rPr>
-          <w:rStyle w:val="KeywordTok"/>
-        </w:rPr>
-        <w:t xml:space="preserve">sym</w:t>
-      </w:r>
-      <w:r>
-        <w:rPr>
-          <w:rStyle w:val="NormalTok"/>
-        </w:rPr>
-        <w:t xml:space="preserve">(aggregation.level)) </w:t>
-      </w:r>
-      <w:r>
-        <w:rPr>
-          <w:rStyle w:val="OperatorTok"/>
-        </w:rPr>
-        <w:t xml:space="preserve">%in%</w:t>
-      </w:r>
-      <w:r>
-        <w:rPr>
-          <w:rStyle w:val="StringTok"/>
-        </w:rPr>
-        <w:t xml:space="preserve"> </w:t>
-      </w:r>
-      <w:r>
-        <w:rPr>
-          <w:rStyle w:val="NormalTok"/>
-        </w:rPr>
-        <w:t xml:space="preserve">top</w:t>
-      </w:r>
-      <w:r>
-        <w:rPr>
-          <w:rStyle w:val="OperatorTok"/>
-        </w:rPr>
-        <w:t xml:space="preserve">$</w:t>
-      </w:r>
-      <w:r>
-        <w:rPr>
-          <w:rStyle w:val="KeywordTok"/>
-        </w:rPr>
-        <w:t xml:space="preserve">UQ</w:t>
-      </w:r>
-      <w:r>
-        <w:rPr>
-          <w:rStyle w:val="NormalTok"/>
-        </w:rPr>
-        <w:t xml:space="preserve">(rlang</w:t>
-      </w:r>
-      <w:r>
-        <w:rPr>
-          <w:rStyle w:val="OperatorTok"/>
-        </w:rPr>
-        <w:t xml:space="preserve">::</w:t>
-      </w:r>
-      <w:r>
-        <w:rPr>
-          <w:rStyle w:val="KeywordTok"/>
-        </w:rPr>
-        <w:t xml:space="preserve">sym</w:t>
-      </w:r>
-      <w:r>
-        <w:rPr>
-          <w:rStyle w:val="NormalTok"/>
-        </w:rPr>
-        <w:t xml:space="preserve">(aggregation.level)))  </w:t>
-      </w:r>
-      <w:r>
-        <w:rPr>
-          <w:rStyle w:val="OperatorTok"/>
-        </w:rPr>
-        <w:t xml:space="preserve">%&gt;%</w:t>
-      </w:r>
-      <w:r>
-        <w:br w:type="textWrapping"/>
-      </w:r>
-      <w:r>
-        <w:rPr>
-          <w:rStyle w:val="StringTok"/>
-        </w:rPr>
-        <w:t xml:space="preserve">  </w:t>
-      </w:r>
-      <w:r>
-        <w:rPr>
-          <w:rStyle w:val="KeywordTok"/>
-        </w:rPr>
-        <w:t xml:space="preserve">mutate</w:t>
-      </w:r>
-      <w:r>
-        <w:rPr>
-          <w:rStyle w:val="NormalTok"/>
-        </w:rPr>
-        <w:t xml:space="preserve">(</w:t>
-      </w:r>
-      <w:r>
-        <w:rPr>
-          <w:rStyle w:val="KeywordTok"/>
-        </w:rPr>
-        <w:t xml:space="preserve">UQ</w:t>
-      </w:r>
-      <w:r>
-        <w:rPr>
-          <w:rStyle w:val="NormalTok"/>
-        </w:rPr>
-        <w:t xml:space="preserve">(rlang</w:t>
-      </w:r>
-      <w:r>
-        <w:rPr>
-          <w:rStyle w:val="OperatorTok"/>
-        </w:rPr>
-        <w:t xml:space="preserve">::</w:t>
-      </w:r>
-      <w:r>
-        <w:rPr>
-          <w:rStyle w:val="KeywordTok"/>
-        </w:rPr>
-        <w:t xml:space="preserve">sym</w:t>
-      </w:r>
-      <w:r>
-        <w:rPr>
-          <w:rStyle w:val="NormalTok"/>
-        </w:rPr>
-        <w:t xml:space="preserve">(aggregation.level)) </w:t>
-      </w:r>
-      <w:r>
-        <w:rPr>
-          <w:rStyle w:val="OperatorTok"/>
-        </w:rPr>
-        <w:t xml:space="preserve">:</w:t>
-      </w:r>
-      <w:r>
-        <w:rPr>
-          <w:rStyle w:val="ErrorTok"/>
-        </w:rPr>
-        <w:t xml:space="preserve">=</w:t>
-      </w:r>
-      <w:r>
-        <w:rPr>
-          <w:rStyle w:val="StringTok"/>
-        </w:rPr>
-        <w:t xml:space="preserve"> </w:t>
-      </w:r>
-      <w:r>
-        <w:rPr>
-          <w:rStyle w:val="KeywordTok"/>
-        </w:rPr>
-        <w:t xml:space="preserve">factor</w:t>
-      </w:r>
-      <w:r>
-        <w:rPr>
-          <w:rStyle w:val="NormalTok"/>
-        </w:rPr>
-        <w:t xml:space="preserve">(</w:t>
-      </w:r>
-      <w:r>
-        <w:rPr>
-          <w:rStyle w:val="KeywordTok"/>
-        </w:rPr>
-        <w:t xml:space="preserve">UQ</w:t>
-      </w:r>
-      <w:r>
-        <w:rPr>
-          <w:rStyle w:val="NormalTok"/>
-        </w:rPr>
-        <w:t xml:space="preserve">(rlang</w:t>
-      </w:r>
-      <w:r>
-        <w:rPr>
-          <w:rStyle w:val="OperatorTok"/>
-        </w:rPr>
-        <w:t xml:space="preserve">::</w:t>
-      </w:r>
-      <w:r>
-        <w:rPr>
-          <w:rStyle w:val="KeywordTok"/>
-        </w:rPr>
-        <w:t xml:space="preserve">sym</w:t>
-      </w:r>
-      <w:r>
-        <w:rPr>
-          <w:rStyle w:val="NormalTok"/>
-        </w:rPr>
-        <w:t xml:space="preserve">(aggregation.level)), </w:t>
+          <w:rStyle w:val="KeywordTok"/>
+        </w:rPr>
+        <w:t xml:space="preserve">ggplot</w:t>
+      </w:r>
+      <w:r>
+        <w:rPr>
+          <w:rStyle w:val="NormalTok"/>
+        </w:rPr>
+        <w:t xml:space="preserve">(dt.grouped, </w:t>
+      </w:r>
+      <w:r>
+        <w:rPr>
+          <w:rStyle w:val="KeywordTok"/>
+        </w:rPr>
+        <w:t xml:space="preserve">aes</w:t>
+      </w:r>
+      <w:r>
+        <w:rPr>
+          <w:rStyle w:val="NormalTok"/>
+        </w:rPr>
+        <w:t xml:space="preserve">(SampleID, Abundance, </w:t>
       </w:r>
       <w:r>
         <w:rPr>
           <w:rStyle w:val="DataTypeTok"/>
         </w:rPr>
-        <w:t xml:space="preserve">levels=</w:t>
-      </w:r>
-      <w:r>
-        <w:rPr>
-          <w:rStyle w:val="KeywordTok"/>
-        </w:rPr>
-        <w:t xml:space="preserve">unique</w:t>
-      </w:r>
-      <w:r>
-        <w:rPr>
-          <w:rStyle w:val="NormalTok"/>
-        </w:rPr>
-        <w:t xml:space="preserve">(</w:t>
-      </w:r>
-      <w:r>
-        <w:rPr>
-          <w:rStyle w:val="KeywordTok"/>
-        </w:rPr>
-        <w:t xml:space="preserve">UQ</w:t>
-      </w:r>
-      <w:r>
-        <w:rPr>
-          <w:rStyle w:val="NormalTok"/>
-        </w:rPr>
-        <w:t xml:space="preserve">(rlang</w:t>
-      </w:r>
-      <w:r>
-        <w:rPr>
-          <w:rStyle w:val="OperatorTok"/>
-        </w:rPr>
-        <w:t xml:space="preserve">::</w:t>
-      </w:r>
-      <w:r>
-        <w:rPr>
-          <w:rStyle w:val="KeywordTok"/>
-        </w:rPr>
-        <w:t xml:space="preserve">sym</w:t>
-      </w:r>
-      <w:r>
-        <w:rPr>
-          <w:rStyle w:val="NormalTok"/>
-        </w:rPr>
-        <w:t xml:space="preserve">(aggregation.level))))) </w:t>
-      </w:r>
-      <w:r>
-        <w:rPr>
-          <w:rStyle w:val="OperatorTok"/>
-        </w:rPr>
-        <w:t xml:space="preserve">%&gt;%</w:t>
-      </w:r>
-      <w:r>
-        <w:br w:type="textWrapping"/>
-      </w:r>
-      <w:r>
-        <w:rPr>
-          <w:rStyle w:val="StringTok"/>
-        </w:rPr>
-        <w:t xml:space="preserve">  </w:t>
-      </w:r>
-      <w:r>
-        <w:rPr>
-          <w:rStyle w:val="KeywordTok"/>
-        </w:rPr>
-        <w:t xml:space="preserve">filter</w:t>
-      </w:r>
-      <w:r>
-        <w:rPr>
-          <w:rStyle w:val="NormalTok"/>
-        </w:rPr>
-        <w:t xml:space="preserve">(</w:t>
-      </w:r>
-      <w:r>
-        <w:rPr>
-          <w:rStyle w:val="OperatorTok"/>
-        </w:rPr>
-        <w:t xml:space="preserve">!</w:t>
-      </w:r>
-      <w:r>
-        <w:rPr>
-          <w:rStyle w:val="KeywordTok"/>
-        </w:rPr>
-        <w:t xml:space="preserve">is.na</w:t>
-      </w:r>
-      <w:r>
-        <w:rPr>
-          <w:rStyle w:val="NormalTok"/>
-        </w:rPr>
-        <w:t xml:space="preserve">(</w:t>
-      </w:r>
-      <w:r>
-        <w:rPr>
-          <w:rStyle w:val="KeywordTok"/>
-        </w:rPr>
-        <w:t xml:space="preserve">UQ</w:t>
-      </w:r>
-      <w:r>
-        <w:rPr>
-          <w:rStyle w:val="NormalTok"/>
-        </w:rPr>
-        <w:t xml:space="preserve">(rlang</w:t>
-      </w:r>
-      <w:r>
-        <w:rPr>
-          <w:rStyle w:val="OperatorTok"/>
-        </w:rPr>
-        <w:t xml:space="preserve">::</w:t>
-      </w:r>
-      <w:r>
-        <w:rPr>
-          <w:rStyle w:val="KeywordTok"/>
-        </w:rPr>
-        <w:t xml:space="preserve">sym</w:t>
-      </w:r>
-      <w:r>
-        <w:rPr>
-          <w:rStyle w:val="NormalTok"/>
-        </w:rPr>
-        <w:t xml:space="preserve">(aggregation.level)))) </w:t>
-      </w:r>
-      <w:r>
-        <w:rPr>
-          <w:rStyle w:val="OperatorTok"/>
-        </w:rPr>
-        <w:t xml:space="preserve">%&gt;%</w:t>
-      </w:r>
-      <w:r>
-        <w:rPr>
-          <w:rStyle w:val="StringTok"/>
-        </w:rPr>
-        <w:t xml:space="preserve"> </w:t>
-      </w:r>
-      <w:r>
-        <w:rPr>
-          <w:rStyle w:val="CommentTok"/>
-        </w:rPr>
-        <w:t xml:space="preserve"># Remove NA</w:t>
-      </w:r>
-      <w:r>
-        <w:br w:type="textWrapping"/>
-      </w:r>
-      <w:r>
-        <w:rPr>
-          <w:rStyle w:val="StringTok"/>
-        </w:rPr>
-        <w:t xml:space="preserve">  </w:t>
-      </w:r>
-      <w:r>
-        <w:rPr>
-          <w:rStyle w:val="KeywordTok"/>
-        </w:rPr>
-        <w:t xml:space="preserve">group_by</w:t>
-      </w:r>
-      <w:r>
-        <w:rPr>
-          <w:rStyle w:val="NormalTok"/>
-        </w:rPr>
-        <w:t xml:space="preserve">(SampleID, </w:t>
-      </w:r>
-      <w:r>
-        <w:rPr>
-          <w:rStyle w:val="KeywordTok"/>
-        </w:rPr>
-        <w:t xml:space="preserve">UQ</w:t>
-      </w:r>
-      <w:r>
-        <w:rPr>
-          <w:rStyle w:val="NormalTok"/>
-        </w:rPr>
-        <w:t xml:space="preserve">(rlang</w:t>
-      </w:r>
-      <w:r>
-        <w:rPr>
-          <w:rStyle w:val="OperatorTok"/>
-        </w:rPr>
-        <w:t xml:space="preserve">::</w:t>
-      </w:r>
-      <w:r>
-        <w:rPr>
-          <w:rStyle w:val="KeywordTok"/>
-        </w:rPr>
-        <w:t xml:space="preserve">sym</w:t>
-      </w:r>
-      <w:r>
-        <w:rPr>
-          <w:rStyle w:val="NormalTok"/>
-        </w:rPr>
-        <w:t xml:space="preserve">(aggregation.level))) </w:t>
-      </w:r>
-      <w:r>
-        <w:rPr>
-          <w:rStyle w:val="OperatorTok"/>
-        </w:rPr>
-        <w:t xml:space="preserve">%&gt;%</w:t>
-      </w:r>
-      <w:r>
-        <w:br w:type="textWrapping"/>
-      </w:r>
-      <w:r>
-        <w:rPr>
-          <w:rStyle w:val="StringTok"/>
-        </w:rPr>
-        <w:t xml:space="preserve">  </w:t>
-      </w:r>
-      <w:r>
-        <w:rPr>
-          <w:rStyle w:val="KeywordTok"/>
-        </w:rPr>
-        <w:t xml:space="preserve">summarize</w:t>
-      </w:r>
-      <w:r>
-        <w:rPr>
-          <w:rStyle w:val="NormalTok"/>
-        </w:rPr>
-        <w:t xml:space="preserve">(</w:t>
-      </w:r>
-      <w:r>
-        <w:rPr>
-          <w:rStyle w:val="DataTypeTok"/>
-        </w:rPr>
-        <w:t xml:space="preserve">Abundance =</w:t>
-      </w:r>
-      <w:r>
-        <w:rPr>
-          <w:rStyle w:val="NormalTok"/>
-        </w:rPr>
-        <w:t xml:space="preserve"> </w:t>
-      </w:r>
-      <w:r>
-        <w:rPr>
-          <w:rStyle w:val="KeywordTok"/>
-        </w:rPr>
-        <w:t xml:space="preserve">sum</w:t>
-      </w:r>
-      <w:r>
-        <w:rPr>
-          <w:rStyle w:val="NormalTok"/>
-        </w:rPr>
-        <w:t xml:space="preserve">(Abundance)) </w:t>
-      </w:r>
-      <w:r>
-        <w:rPr>
-          <w:rStyle w:val="OperatorTok"/>
-        </w:rPr>
-        <w:t xml:space="preserve">%&gt;%</w:t>
-      </w:r>
-      <w:r>
-        <w:br w:type="textWrapping"/>
-      </w:r>
-      <w:r>
-        <w:rPr>
-          <w:rStyle w:val="StringTok"/>
-        </w:rPr>
-        <w:t xml:space="preserve">  </w:t>
-      </w:r>
-      <w:r>
-        <w:rPr>
-          <w:rStyle w:val="KeywordTok"/>
-        </w:rPr>
-        <w:t xml:space="preserve">mutate</w:t>
-      </w:r>
-      <w:r>
-        <w:rPr>
-          <w:rStyle w:val="NormalTok"/>
-        </w:rPr>
-        <w:t xml:space="preserve">(</w:t>
-      </w:r>
-      <w:r>
-        <w:rPr>
-          <w:rStyle w:val="DataTypeTok"/>
-        </w:rPr>
-        <w:t xml:space="preserve">Abundance =</w:t>
-      </w:r>
-      <w:r>
-        <w:rPr>
-          <w:rStyle w:val="NormalTok"/>
-        </w:rPr>
-        <w:t xml:space="preserve"> Abundance</w:t>
-      </w:r>
-      <w:r>
-        <w:rPr>
-          <w:rStyle w:val="OperatorTok"/>
-        </w:rPr>
-        <w:t xml:space="preserve">/</w:t>
-      </w:r>
-      <w:r>
-        <w:rPr>
-          <w:rStyle w:val="KeywordTok"/>
-        </w:rPr>
-        <w:t xml:space="preserve">sum</w:t>
-      </w:r>
-      <w:r>
-        <w:rPr>
-          <w:rStyle w:val="NormalTok"/>
-        </w:rPr>
-        <w:t xml:space="preserve">(Abundance) </w:t>
-      </w:r>
-      <w:r>
-        <w:rPr>
-          <w:rStyle w:val="OperatorTok"/>
-        </w:rPr>
-        <w:t xml:space="preserve">*</w:t>
-      </w:r>
-      <w:r>
-        <w:rPr>
-          <w:rStyle w:val="StringTok"/>
-        </w:rPr>
-        <w:t xml:space="preserve"> </w:t>
-      </w:r>
-      <w:r>
-        <w:rPr>
-          <w:rStyle w:val="DecValTok"/>
-        </w:rPr>
-        <w:t xml:space="preserve">100</w:t>
-      </w:r>
-      <w:r>
-        <w:rPr>
-          <w:rStyle w:val="NormalTok"/>
-        </w:rPr>
-        <w:t xml:space="preserve">) </w:t>
-      </w:r>
-      <w:r>
-        <w:rPr>
-          <w:rStyle w:val="OperatorTok"/>
-        </w:rPr>
-        <w:t xml:space="preserve">%&gt;%</w:t>
-      </w:r>
-      <w:r>
-        <w:br w:type="textWrapping"/>
-      </w:r>
-      <w:r>
-        <w:rPr>
-          <w:rStyle w:val="StringTok"/>
-        </w:rPr>
-        <w:t xml:space="preserve">  </w:t>
-      </w:r>
-      <w:r>
-        <w:rPr>
-          <w:rStyle w:val="KeywordTok"/>
-        </w:rPr>
-        <w:t xml:space="preserve">filter</w:t>
-      </w:r>
-      <w:r>
-        <w:rPr>
-          <w:rStyle w:val="NormalTok"/>
-        </w:rPr>
-        <w:t xml:space="preserve">(</w:t>
-      </w:r>
-      <w:r>
-        <w:rPr>
-          <w:rStyle w:val="OperatorTok"/>
-        </w:rPr>
-        <w:t xml:space="preserve">!</w:t>
-      </w:r>
-      <w:r>
-        <w:rPr>
-          <w:rStyle w:val="KeywordTok"/>
-        </w:rPr>
-        <w:t xml:space="preserve">is.na</w:t>
-      </w:r>
-      <w:r>
-        <w:rPr>
-          <w:rStyle w:val="NormalTok"/>
-        </w:rPr>
-        <w:t xml:space="preserve">(</w:t>
-      </w:r>
-      <w:r>
-        <w:rPr>
-          <w:rStyle w:val="KeywordTok"/>
-        </w:rPr>
-        <w:t xml:space="preserve">UQ</w:t>
-      </w:r>
-      <w:r>
-        <w:rPr>
-          <w:rStyle w:val="NormalTok"/>
-        </w:rPr>
-        <w:t xml:space="preserve">(rlang</w:t>
-      </w:r>
-      <w:r>
-        <w:rPr>
-          <w:rStyle w:val="OperatorTok"/>
-        </w:rPr>
-        <w:t xml:space="preserve">::</w:t>
-      </w:r>
-      <w:r>
-        <w:rPr>
-          <w:rStyle w:val="KeywordTok"/>
-        </w:rPr>
-        <w:t xml:space="preserve">sym</w:t>
-      </w:r>
-      <w:r>
-        <w:rPr>
-          <w:rStyle w:val="NormalTok"/>
-        </w:rPr>
-        <w:t xml:space="preserve">(aggregation.level))))</w:t>
-      </w:r>
-      <w:r>
-        <w:br w:type="textWrapping"/>
-      </w:r>
-      <w:r>
-        <w:br w:type="textWrapping"/>
-      </w:r>
-      <w:r>
-        <w:rPr>
-          <w:rStyle w:val="NormalTok"/>
-        </w:rPr>
-        <w:t xml:space="preserve">colourCount &lt;-</w:t>
-      </w:r>
-      <w:r>
-        <w:rPr>
-          <w:rStyle w:val="StringTok"/>
-        </w:rPr>
-        <w:t xml:space="preserve"> </w:t>
-      </w:r>
-      <w:r>
-        <w:rPr>
-          <w:rStyle w:val="KeywordTok"/>
-        </w:rPr>
-        <w:t xml:space="preserve">length</w:t>
-      </w:r>
-      <w:r>
-        <w:rPr>
-          <w:rStyle w:val="NormalTok"/>
-        </w:rPr>
-        <w:t xml:space="preserve">(</w:t>
-      </w:r>
-      <w:r>
-        <w:rPr>
-          <w:rStyle w:val="KeywordTok"/>
-        </w:rPr>
-        <w:t xml:space="preserve">unique</w:t>
-      </w:r>
-      <w:r>
-        <w:rPr>
-          <w:rStyle w:val="NormalTok"/>
-        </w:rPr>
-        <w:t xml:space="preserve">(</w:t>
-      </w:r>
-      <w:r>
-        <w:rPr>
-          <w:rStyle w:val="KeywordTok"/>
-        </w:rPr>
-        <w:t xml:space="preserve">as.character</w:t>
-      </w:r>
-      <w:r>
-        <w:rPr>
-          <w:rStyle w:val="NormalTok"/>
-        </w:rPr>
-        <w:t xml:space="preserve">(dt.grouped[[aggregation.level]])))</w:t>
-      </w:r>
-      <w:r>
-        <w:br w:type="textWrapping"/>
-      </w:r>
-      <w:r>
-        <w:rPr>
-          <w:rStyle w:val="NormalTok"/>
-        </w:rPr>
-        <w:t xml:space="preserve">palette &lt;-</w:t>
-      </w:r>
-      <w:r>
-        <w:rPr>
-          <w:rStyle w:val="StringTok"/>
-        </w:rPr>
-        <w:t xml:space="preserve"> </w:t>
-      </w:r>
-      <w:r>
-        <w:rPr>
-          <w:rStyle w:val="KeywordTok"/>
-        </w:rPr>
-        <w:t xml:space="preserve">colorRampPalette</w:t>
-      </w:r>
-      <w:r>
-        <w:rPr>
-          <w:rStyle w:val="NormalTok"/>
-        </w:rPr>
-        <w:t xml:space="preserve">(</w:t>
-      </w:r>
-      <w:r>
-        <w:rPr>
-          <w:rStyle w:val="KeywordTok"/>
-        </w:rPr>
-        <w:t xml:space="preserve">brewer.pal</w:t>
-      </w:r>
-      <w:r>
-        <w:rPr>
-          <w:rStyle w:val="NormalTok"/>
-        </w:rPr>
-        <w:t xml:space="preserve">(</w:t>
-      </w:r>
-      <w:r>
-        <w:rPr>
-          <w:rStyle w:val="DecValTok"/>
-        </w:rPr>
-        <w:t xml:space="preserve">10</w:t>
-      </w:r>
-      <w:r>
-        <w:rPr>
-          <w:rStyle w:val="NormalTok"/>
-        </w:rPr>
-        <w:t xml:space="preserve">,</w:t>
-      </w:r>
-      <w:r>
-        <w:rPr>
-          <w:rStyle w:val="StringTok"/>
-        </w:rPr>
-        <w:t xml:space="preserve">"Paired"</w:t>
-      </w:r>
-      <w:r>
-        <w:rPr>
-          <w:rStyle w:val="NormalTok"/>
-        </w:rPr>
-        <w:t xml:space="preserve">))(colourCount)</w:t>
-      </w:r>
-    </w:p>
-    <w:p>
-      <w:pPr>
-        <w:pStyle w:val="SourceCode"/>
-      </w:pPr>
-      <w:r>
-        <w:rPr>
-          <w:rStyle w:val="KeywordTok"/>
-        </w:rPr>
-        <w:t xml:space="preserve">ggplot</w:t>
-      </w:r>
-      <w:r>
-        <w:rPr>
-          <w:rStyle w:val="NormalTok"/>
-        </w:rPr>
-        <w:t xml:space="preserve">(dt.grouped, </w:t>
-      </w:r>
-      <w:r>
-        <w:rPr>
-          <w:rStyle w:val="KeywordTok"/>
-        </w:rPr>
-        <w:t xml:space="preserve">aes</w:t>
-      </w:r>
-      <w:r>
-        <w:rPr>
-          <w:rStyle w:val="NormalTok"/>
-        </w:rPr>
-        <w:t xml:space="preserve">(SampleID, Abundance, </w:t>
-      </w:r>
-      <w:r>
-        <w:rPr>
-          <w:rStyle w:val="DataTypeTok"/>
-        </w:rPr>
         <w:t xml:space="preserve">fill =</w:t>
       </w:r>
       <w:r>
@@ -4946,9 +4892,9 @@
       </w:r>
       <w:r>
         <w:rPr>
-          <w:rStyle w:val="KeywordTok"/>
-        </w:rPr>
-        <w:t xml:space="preserve">UQ</w:t>
+          <w:rStyle w:val="OperatorTok"/>
+        </w:rPr>
+        <w:t xml:space="preserve">!!</w:t>
       </w:r>
       <w:r>
         <w:rPr>
@@ -5505,6 +5451,1500 @@
       </w:pPr>
       <w:r>
         <w:t xml:space="preserve">Both plots are correct. The first one corresponds to the distribution of the taxa identified as the most abundant in all the samples while the second corresponds to the distribution of the the most abundant taxa in these three samples. It is not surpising to see that you have such a large difference between the plots because your conditions (and likely your communities) are very different.</w:t>
+      </w:r>
+    </w:p>
+    <w:p>
+      <w:pPr>
+        <w:pStyle w:val="Heading4"/>
+      </w:pPr>
+      <w:bookmarkStart w:id="35" w:name="top-5-taxa-per-sample"/>
+      <w:bookmarkEnd w:id="35"/>
+      <w:r>
+        <w:t xml:space="preserve">Top 5 taxa per sample</w:t>
+      </w:r>
+    </w:p>
+    <w:p>
+      <w:pPr>
+        <w:pStyle w:val="FirstParagraph"/>
+      </w:pPr>
+      <w:r>
+        <w:t xml:space="preserve">If you want to get the top</w:t>
+      </w:r>
+      <w:r>
+        <w:t xml:space="preserve"> </w:t>
+      </w:r>
+      <w:r>
+        <w:rPr>
+          <w:rStyle w:val="VerbatimChar"/>
+        </w:rPr>
+        <w:t xml:space="preserve">N</w:t>
+      </w:r>
+      <w:r>
+        <w:t xml:space="preserve"> </w:t>
+      </w:r>
+      <w:r>
+        <w:t xml:space="preserve">taxa per samples, you need to first group by your</w:t>
+      </w:r>
+      <w:r>
+        <w:t xml:space="preserve"> </w:t>
+      </w:r>
+      <w:r>
+        <w:rPr>
+          <w:rStyle w:val="VerbatimChar"/>
+        </w:rPr>
+        <w:t xml:space="preserve">Samples</w:t>
+      </w:r>
+      <w:r>
+        <w:t xml:space="preserve"> </w:t>
+      </w:r>
+      <w:r>
+        <w:t xml:space="preserve">and taxa then select the</w:t>
+      </w:r>
+      <w:r>
+        <w:t xml:space="preserve"> </w:t>
+      </w:r>
+      <w:r>
+        <w:rPr>
+          <w:rStyle w:val="VerbatimChar"/>
+        </w:rPr>
+        <w:t xml:space="preserve">top_n</w:t>
+      </w:r>
+      <w:r>
+        <w:t xml:space="preserve"> </w:t>
+      </w:r>
+      <w:r>
+        <w:t xml:space="preserve">values based on the</w:t>
+      </w:r>
+      <w:r>
+        <w:t xml:space="preserve"> </w:t>
+      </w:r>
+      <w:r>
+        <w:rPr>
+          <w:rStyle w:val="VerbatimChar"/>
+        </w:rPr>
+        <w:t xml:space="preserve">Abundance</w:t>
+      </w:r>
+      <w:r>
+        <w:t xml:space="preserve">. You can change the</w:t>
+      </w:r>
+      <w:r>
+        <w:t xml:space="preserve"> </w:t>
+      </w:r>
+      <w:r>
+        <w:rPr>
+          <w:rStyle w:val="VerbatimChar"/>
+        </w:rPr>
+        <w:t xml:space="preserve">N</w:t>
+      </w:r>
+      <w:r>
+        <w:t xml:space="preserve"> </w:t>
+      </w:r>
+      <w:r>
+        <w:t xml:space="preserve">value if you want more or less taxa.</w:t>
+      </w:r>
+    </w:p>
+    <w:p>
+      <w:pPr>
+        <w:pStyle w:val="SourceCode"/>
+      </w:pPr>
+      <w:r>
+        <w:rPr>
+          <w:rStyle w:val="NormalTok"/>
+        </w:rPr>
+        <w:t xml:space="preserve">N &lt;-</w:t>
+      </w:r>
+      <w:r>
+        <w:rPr>
+          <w:rStyle w:val="StringTok"/>
+        </w:rPr>
+        <w:t xml:space="preserve"> </w:t>
+      </w:r>
+      <w:r>
+        <w:rPr>
+          <w:rStyle w:val="DecValTok"/>
+        </w:rPr>
+        <w:t xml:space="preserve">5</w:t>
+      </w:r>
+      <w:r>
+        <w:br w:type="textWrapping"/>
+      </w:r>
+      <w:r>
+        <w:rPr>
+          <w:rStyle w:val="NormalTok"/>
+        </w:rPr>
+        <w:t xml:space="preserve">dt &lt;-</w:t>
+      </w:r>
+      <w:r>
+        <w:rPr>
+          <w:rStyle w:val="StringTok"/>
+        </w:rPr>
+        <w:t xml:space="preserve"> </w:t>
+      </w:r>
+      <w:r>
+        <w:rPr>
+          <w:rStyle w:val="NormalTok"/>
+        </w:rPr>
+        <w:t xml:space="preserve">taxa.dt </w:t>
+      </w:r>
+      <w:r>
+        <w:rPr>
+          <w:rStyle w:val="OperatorTok"/>
+        </w:rPr>
+        <w:t xml:space="preserve">%&gt;%</w:t>
+      </w:r>
+      <w:r>
+        <w:br w:type="textWrapping"/>
+      </w:r>
+      <w:r>
+        <w:rPr>
+          <w:rStyle w:val="StringTok"/>
+        </w:rPr>
+        <w:t xml:space="preserve">  </w:t>
+      </w:r>
+      <w:r>
+        <w:rPr>
+          <w:rStyle w:val="KeywordTok"/>
+        </w:rPr>
+        <w:t xml:space="preserve">filter</w:t>
+      </w:r>
+      <w:r>
+        <w:rPr>
+          <w:rStyle w:val="NormalTok"/>
+        </w:rPr>
+        <w:t xml:space="preserve">(Blank </w:t>
+      </w:r>
+      <w:r>
+        <w:rPr>
+          <w:rStyle w:val="OperatorTok"/>
+        </w:rPr>
+        <w:t xml:space="preserve">==</w:t>
+      </w:r>
+      <w:r>
+        <w:rPr>
+          <w:rStyle w:val="StringTok"/>
+        </w:rPr>
+        <w:t xml:space="preserve"> "No"</w:t>
+      </w:r>
+      <w:r>
+        <w:rPr>
+          <w:rStyle w:val="NormalTok"/>
+        </w:rPr>
+        <w:t xml:space="preserve">, SampleID </w:t>
+      </w:r>
+      <w:r>
+        <w:rPr>
+          <w:rStyle w:val="OperatorTok"/>
+        </w:rPr>
+        <w:t xml:space="preserve">%in%</w:t>
+      </w:r>
+      <w:r>
+        <w:rPr>
+          <w:rStyle w:val="StringTok"/>
+        </w:rPr>
+        <w:t xml:space="preserve"> </w:t>
+      </w:r>
+      <w:r>
+        <w:rPr>
+          <w:rStyle w:val="NormalTok"/>
+        </w:rPr>
+        <w:t xml:space="preserve">uc_samples)</w:t>
+      </w:r>
+      <w:r>
+        <w:br w:type="textWrapping"/>
+      </w:r>
+      <w:r>
+        <w:br w:type="textWrapping"/>
+      </w:r>
+      <w:r>
+        <w:rPr>
+          <w:rStyle w:val="NormalTok"/>
+        </w:rPr>
+        <w:t xml:space="preserve">dt.grouped &lt;-</w:t>
+      </w:r>
+      <w:r>
+        <w:rPr>
+          <w:rStyle w:val="StringTok"/>
+        </w:rPr>
+        <w:t xml:space="preserve"> </w:t>
+      </w:r>
+      <w:r>
+        <w:rPr>
+          <w:rStyle w:val="NormalTok"/>
+        </w:rPr>
+        <w:t xml:space="preserve">dt </w:t>
+      </w:r>
+      <w:r>
+        <w:rPr>
+          <w:rStyle w:val="OperatorTok"/>
+        </w:rPr>
+        <w:t xml:space="preserve">%&gt;%</w:t>
+      </w:r>
+      <w:r>
+        <w:br w:type="textWrapping"/>
+      </w:r>
+      <w:r>
+        <w:rPr>
+          <w:rStyle w:val="StringTok"/>
+        </w:rPr>
+        <w:t xml:space="preserve">  </w:t>
+      </w:r>
+      <w:r>
+        <w:rPr>
+          <w:rStyle w:val="KeywordTok"/>
+        </w:rPr>
+        <w:t xml:space="preserve">mutate</w:t>
+      </w:r>
+      <w:r>
+        <w:rPr>
+          <w:rStyle w:val="NormalTok"/>
+        </w:rPr>
+        <w:t xml:space="preserve">(</w:t>
+      </w:r>
+      <w:r>
+        <w:rPr>
+          <w:rStyle w:val="OperatorTok"/>
+        </w:rPr>
+        <w:t xml:space="preserve">!!</w:t>
+      </w:r>
+      <w:r>
+        <w:rPr>
+          <w:rStyle w:val="NormalTok"/>
+        </w:rPr>
+        <w:t xml:space="preserve">(rlang</w:t>
+      </w:r>
+      <w:r>
+        <w:rPr>
+          <w:rStyle w:val="OperatorTok"/>
+        </w:rPr>
+        <w:t xml:space="preserve">::</w:t>
+      </w:r>
+      <w:r>
+        <w:rPr>
+          <w:rStyle w:val="KeywordTok"/>
+        </w:rPr>
+        <w:t xml:space="preserve">sym</w:t>
+      </w:r>
+      <w:r>
+        <w:rPr>
+          <w:rStyle w:val="NormalTok"/>
+        </w:rPr>
+        <w:t xml:space="preserve">(aggregation.level)) </w:t>
+      </w:r>
+      <w:r>
+        <w:rPr>
+          <w:rStyle w:val="OperatorTok"/>
+        </w:rPr>
+        <w:t xml:space="preserve">:</w:t>
+      </w:r>
+      <w:r>
+        <w:rPr>
+          <w:rStyle w:val="ErrorTok"/>
+        </w:rPr>
+        <w:t xml:space="preserve">=</w:t>
+      </w:r>
+      <w:r>
+        <w:rPr>
+          <w:rStyle w:val="StringTok"/>
+        </w:rPr>
+        <w:t xml:space="preserve"> </w:t>
+      </w:r>
+      <w:r>
+        <w:rPr>
+          <w:rStyle w:val="KeywordTok"/>
+        </w:rPr>
+        <w:t xml:space="preserve">factor</w:t>
+      </w:r>
+      <w:r>
+        <w:rPr>
+          <w:rStyle w:val="NormalTok"/>
+        </w:rPr>
+        <w:t xml:space="preserve">(</w:t>
+      </w:r>
+      <w:r>
+        <w:rPr>
+          <w:rStyle w:val="OperatorTok"/>
+        </w:rPr>
+        <w:t xml:space="preserve">!!</w:t>
+      </w:r>
+      <w:r>
+        <w:rPr>
+          <w:rStyle w:val="NormalTok"/>
+        </w:rPr>
+        <w:t xml:space="preserve">(rlang</w:t>
+      </w:r>
+      <w:r>
+        <w:rPr>
+          <w:rStyle w:val="OperatorTok"/>
+        </w:rPr>
+        <w:t xml:space="preserve">::</w:t>
+      </w:r>
+      <w:r>
+        <w:rPr>
+          <w:rStyle w:val="KeywordTok"/>
+        </w:rPr>
+        <w:t xml:space="preserve">sym</w:t>
+      </w:r>
+      <w:r>
+        <w:rPr>
+          <w:rStyle w:val="NormalTok"/>
+        </w:rPr>
+        <w:t xml:space="preserve">(aggregation.level)), </w:t>
+      </w:r>
+      <w:r>
+        <w:rPr>
+          <w:rStyle w:val="DataTypeTok"/>
+        </w:rPr>
+        <w:t xml:space="preserve">levels=</w:t>
+      </w:r>
+      <w:r>
+        <w:rPr>
+          <w:rStyle w:val="KeywordTok"/>
+        </w:rPr>
+        <w:t xml:space="preserve">unique</w:t>
+      </w:r>
+      <w:r>
+        <w:rPr>
+          <w:rStyle w:val="NormalTok"/>
+        </w:rPr>
+        <w:t xml:space="preserve">(</w:t>
+      </w:r>
+      <w:r>
+        <w:rPr>
+          <w:rStyle w:val="OperatorTok"/>
+        </w:rPr>
+        <w:t xml:space="preserve">!!</w:t>
+      </w:r>
+      <w:r>
+        <w:rPr>
+          <w:rStyle w:val="NormalTok"/>
+        </w:rPr>
+        <w:t xml:space="preserve">(rlang</w:t>
+      </w:r>
+      <w:r>
+        <w:rPr>
+          <w:rStyle w:val="OperatorTok"/>
+        </w:rPr>
+        <w:t xml:space="preserve">::</w:t>
+      </w:r>
+      <w:r>
+        <w:rPr>
+          <w:rStyle w:val="KeywordTok"/>
+        </w:rPr>
+        <w:t xml:space="preserve">sym</w:t>
+      </w:r>
+      <w:r>
+        <w:rPr>
+          <w:rStyle w:val="NormalTok"/>
+        </w:rPr>
+        <w:t xml:space="preserve">(aggregation.level))))) </w:t>
+      </w:r>
+      <w:r>
+        <w:rPr>
+          <w:rStyle w:val="OperatorTok"/>
+        </w:rPr>
+        <w:t xml:space="preserve">%&gt;%</w:t>
+      </w:r>
+      <w:r>
+        <w:br w:type="textWrapping"/>
+      </w:r>
+      <w:r>
+        <w:rPr>
+          <w:rStyle w:val="StringTok"/>
+        </w:rPr>
+        <w:t xml:space="preserve">  </w:t>
+      </w:r>
+      <w:r>
+        <w:rPr>
+          <w:rStyle w:val="KeywordTok"/>
+        </w:rPr>
+        <w:t xml:space="preserve">filter</w:t>
+      </w:r>
+      <w:r>
+        <w:rPr>
+          <w:rStyle w:val="NormalTok"/>
+        </w:rPr>
+        <w:t xml:space="preserve">(</w:t>
+      </w:r>
+      <w:r>
+        <w:rPr>
+          <w:rStyle w:val="OperatorTok"/>
+        </w:rPr>
+        <w:t xml:space="preserve">!</w:t>
+      </w:r>
+      <w:r>
+        <w:rPr>
+          <w:rStyle w:val="KeywordTok"/>
+        </w:rPr>
+        <w:t xml:space="preserve">is.na</w:t>
+      </w:r>
+      <w:r>
+        <w:rPr>
+          <w:rStyle w:val="NormalTok"/>
+        </w:rPr>
+        <w:t xml:space="preserve">(</w:t>
+      </w:r>
+      <w:r>
+        <w:rPr>
+          <w:rStyle w:val="OperatorTok"/>
+        </w:rPr>
+        <w:t xml:space="preserve">!!</w:t>
+      </w:r>
+      <w:r>
+        <w:rPr>
+          <w:rStyle w:val="NormalTok"/>
+        </w:rPr>
+        <w:t xml:space="preserve">(rlang</w:t>
+      </w:r>
+      <w:r>
+        <w:rPr>
+          <w:rStyle w:val="OperatorTok"/>
+        </w:rPr>
+        <w:t xml:space="preserve">::</w:t>
+      </w:r>
+      <w:r>
+        <w:rPr>
+          <w:rStyle w:val="KeywordTok"/>
+        </w:rPr>
+        <w:t xml:space="preserve">sym</w:t>
+      </w:r>
+      <w:r>
+        <w:rPr>
+          <w:rStyle w:val="NormalTok"/>
+        </w:rPr>
+        <w:t xml:space="preserve">(aggregation.level)))) </w:t>
+      </w:r>
+      <w:r>
+        <w:rPr>
+          <w:rStyle w:val="OperatorTok"/>
+        </w:rPr>
+        <w:t xml:space="preserve">%&gt;%</w:t>
+      </w:r>
+      <w:r>
+        <w:rPr>
+          <w:rStyle w:val="StringTok"/>
+        </w:rPr>
+        <w:t xml:space="preserve"> </w:t>
+      </w:r>
+      <w:r>
+        <w:rPr>
+          <w:rStyle w:val="CommentTok"/>
+        </w:rPr>
+        <w:t xml:space="preserve"># Remove NA</w:t>
+      </w:r>
+      <w:r>
+        <w:br w:type="textWrapping"/>
+      </w:r>
+      <w:r>
+        <w:rPr>
+          <w:rStyle w:val="StringTok"/>
+        </w:rPr>
+        <w:t xml:space="preserve">  </w:t>
+      </w:r>
+      <w:r>
+        <w:rPr>
+          <w:rStyle w:val="KeywordTok"/>
+        </w:rPr>
+        <w:t xml:space="preserve">group_by</w:t>
+      </w:r>
+      <w:r>
+        <w:rPr>
+          <w:rStyle w:val="NormalTok"/>
+        </w:rPr>
+        <w:t xml:space="preserve">(SampleID, </w:t>
+      </w:r>
+      <w:r>
+        <w:rPr>
+          <w:rStyle w:val="OperatorTok"/>
+        </w:rPr>
+        <w:t xml:space="preserve">!!</w:t>
+      </w:r>
+      <w:r>
+        <w:rPr>
+          <w:rStyle w:val="NormalTok"/>
+        </w:rPr>
+        <w:t xml:space="preserve">(rlang</w:t>
+      </w:r>
+      <w:r>
+        <w:rPr>
+          <w:rStyle w:val="OperatorTok"/>
+        </w:rPr>
+        <w:t xml:space="preserve">::</w:t>
+      </w:r>
+      <w:r>
+        <w:rPr>
+          <w:rStyle w:val="KeywordTok"/>
+        </w:rPr>
+        <w:t xml:space="preserve">sym</w:t>
+      </w:r>
+      <w:r>
+        <w:rPr>
+          <w:rStyle w:val="NormalTok"/>
+        </w:rPr>
+        <w:t xml:space="preserve">(aggregation.level))) </w:t>
+      </w:r>
+      <w:r>
+        <w:rPr>
+          <w:rStyle w:val="OperatorTok"/>
+        </w:rPr>
+        <w:t xml:space="preserve">%&gt;%</w:t>
+      </w:r>
+      <w:r>
+        <w:br w:type="textWrapping"/>
+      </w:r>
+      <w:r>
+        <w:rPr>
+          <w:rStyle w:val="StringTok"/>
+        </w:rPr>
+        <w:t xml:space="preserve">  </w:t>
+      </w:r>
+      <w:r>
+        <w:rPr>
+          <w:rStyle w:val="KeywordTok"/>
+        </w:rPr>
+        <w:t xml:space="preserve">summarize</w:t>
+      </w:r>
+      <w:r>
+        <w:rPr>
+          <w:rStyle w:val="NormalTok"/>
+        </w:rPr>
+        <w:t xml:space="preserve">(</w:t>
+      </w:r>
+      <w:r>
+        <w:rPr>
+          <w:rStyle w:val="DataTypeTok"/>
+        </w:rPr>
+        <w:t xml:space="preserve">Abundance =</w:t>
+      </w:r>
+      <w:r>
+        <w:rPr>
+          <w:rStyle w:val="NormalTok"/>
+        </w:rPr>
+        <w:t xml:space="preserve"> </w:t>
+      </w:r>
+      <w:r>
+        <w:rPr>
+          <w:rStyle w:val="KeywordTok"/>
+        </w:rPr>
+        <w:t xml:space="preserve">sum</w:t>
+      </w:r>
+      <w:r>
+        <w:rPr>
+          <w:rStyle w:val="NormalTok"/>
+        </w:rPr>
+        <w:t xml:space="preserve">(Abundance)) </w:t>
+      </w:r>
+      <w:r>
+        <w:rPr>
+          <w:rStyle w:val="OperatorTok"/>
+        </w:rPr>
+        <w:t xml:space="preserve">%&gt;%</w:t>
+      </w:r>
+      <w:r>
+        <w:br w:type="textWrapping"/>
+      </w:r>
+      <w:r>
+        <w:rPr>
+          <w:rStyle w:val="StringTok"/>
+        </w:rPr>
+        <w:t xml:space="preserve">  </w:t>
+      </w:r>
+      <w:r>
+        <w:rPr>
+          <w:rStyle w:val="KeywordTok"/>
+        </w:rPr>
+        <w:t xml:space="preserve">mutate</w:t>
+      </w:r>
+      <w:r>
+        <w:rPr>
+          <w:rStyle w:val="NormalTok"/>
+        </w:rPr>
+        <w:t xml:space="preserve">(</w:t>
+      </w:r>
+      <w:r>
+        <w:rPr>
+          <w:rStyle w:val="DataTypeTok"/>
+        </w:rPr>
+        <w:t xml:space="preserve">Abundance =</w:t>
+      </w:r>
+      <w:r>
+        <w:rPr>
+          <w:rStyle w:val="NormalTok"/>
+        </w:rPr>
+        <w:t xml:space="preserve"> Abundance</w:t>
+      </w:r>
+      <w:r>
+        <w:rPr>
+          <w:rStyle w:val="OperatorTok"/>
+        </w:rPr>
+        <w:t xml:space="preserve">/</w:t>
+      </w:r>
+      <w:r>
+        <w:rPr>
+          <w:rStyle w:val="KeywordTok"/>
+        </w:rPr>
+        <w:t xml:space="preserve">sum</w:t>
+      </w:r>
+      <w:r>
+        <w:rPr>
+          <w:rStyle w:val="NormalTok"/>
+        </w:rPr>
+        <w:t xml:space="preserve">(Abundance) </w:t>
+      </w:r>
+      <w:r>
+        <w:rPr>
+          <w:rStyle w:val="OperatorTok"/>
+        </w:rPr>
+        <w:t xml:space="preserve">*</w:t>
+      </w:r>
+      <w:r>
+        <w:rPr>
+          <w:rStyle w:val="StringTok"/>
+        </w:rPr>
+        <w:t xml:space="preserve"> </w:t>
+      </w:r>
+      <w:r>
+        <w:rPr>
+          <w:rStyle w:val="DecValTok"/>
+        </w:rPr>
+        <w:t xml:space="preserve">100</w:t>
+      </w:r>
+      <w:r>
+        <w:rPr>
+          <w:rStyle w:val="NormalTok"/>
+        </w:rPr>
+        <w:t xml:space="preserve">) </w:t>
+      </w:r>
+      <w:r>
+        <w:rPr>
+          <w:rStyle w:val="OperatorTok"/>
+        </w:rPr>
+        <w:t xml:space="preserve">%&gt;%</w:t>
+      </w:r>
+      <w:r>
+        <w:br w:type="textWrapping"/>
+      </w:r>
+      <w:r>
+        <w:rPr>
+          <w:rStyle w:val="StringTok"/>
+        </w:rPr>
+        <w:t xml:space="preserve">  </w:t>
+      </w:r>
+      <w:r>
+        <w:rPr>
+          <w:rStyle w:val="KeywordTok"/>
+        </w:rPr>
+        <w:t xml:space="preserve">top_n</w:t>
+      </w:r>
+      <w:r>
+        <w:rPr>
+          <w:rStyle w:val="NormalTok"/>
+        </w:rPr>
+        <w:t xml:space="preserve">(</w:t>
+      </w:r>
+      <w:r>
+        <w:rPr>
+          <w:rStyle w:val="DecValTok"/>
+        </w:rPr>
+        <w:t xml:space="preserve">5</w:t>
+      </w:r>
+      <w:r>
+        <w:rPr>
+          <w:rStyle w:val="NormalTok"/>
+        </w:rPr>
+        <w:t xml:space="preserve">, Abundance) </w:t>
+      </w:r>
+      <w:r>
+        <w:rPr>
+          <w:rStyle w:val="OperatorTok"/>
+        </w:rPr>
+        <w:t xml:space="preserve">%&gt;%</w:t>
+      </w:r>
+      <w:r>
+        <w:rPr>
+          <w:rStyle w:val="StringTok"/>
+        </w:rPr>
+        <w:t xml:space="preserve">   </w:t>
+      </w:r>
+      <w:r>
+        <w:br w:type="textWrapping"/>
+      </w:r>
+      <w:r>
+        <w:rPr>
+          <w:rStyle w:val="StringTok"/>
+        </w:rPr>
+        <w:t xml:space="preserve">  </w:t>
+      </w:r>
+      <w:r>
+        <w:rPr>
+          <w:rStyle w:val="KeywordTok"/>
+        </w:rPr>
+        <w:t xml:space="preserve">filter</w:t>
+      </w:r>
+      <w:r>
+        <w:rPr>
+          <w:rStyle w:val="NormalTok"/>
+        </w:rPr>
+        <w:t xml:space="preserve">(</w:t>
+      </w:r>
+      <w:r>
+        <w:rPr>
+          <w:rStyle w:val="OperatorTok"/>
+        </w:rPr>
+        <w:t xml:space="preserve">!</w:t>
+      </w:r>
+      <w:r>
+        <w:rPr>
+          <w:rStyle w:val="KeywordTok"/>
+        </w:rPr>
+        <w:t xml:space="preserve">is.na</w:t>
+      </w:r>
+      <w:r>
+        <w:rPr>
+          <w:rStyle w:val="NormalTok"/>
+        </w:rPr>
+        <w:t xml:space="preserve">(</w:t>
+      </w:r>
+      <w:r>
+        <w:rPr>
+          <w:rStyle w:val="OperatorTok"/>
+        </w:rPr>
+        <w:t xml:space="preserve">!!</w:t>
+      </w:r>
+      <w:r>
+        <w:rPr>
+          <w:rStyle w:val="NormalTok"/>
+        </w:rPr>
+        <w:t xml:space="preserve">(rlang</w:t>
+      </w:r>
+      <w:r>
+        <w:rPr>
+          <w:rStyle w:val="OperatorTok"/>
+        </w:rPr>
+        <w:t xml:space="preserve">::</w:t>
+      </w:r>
+      <w:r>
+        <w:rPr>
+          <w:rStyle w:val="KeywordTok"/>
+        </w:rPr>
+        <w:t xml:space="preserve">sym</w:t>
+      </w:r>
+      <w:r>
+        <w:rPr>
+          <w:rStyle w:val="NormalTok"/>
+        </w:rPr>
+        <w:t xml:space="preserve">(aggregation.level))))</w:t>
+      </w:r>
+    </w:p>
+    <w:p>
+      <w:pPr>
+        <w:pStyle w:val="FirstParagraph"/>
+      </w:pPr>
+      <w:r>
+        <w:t xml:space="preserve">I also use a different palette because there too many different values for the one that you were using (they are almost impossible to differentiate).</w:t>
+      </w:r>
+    </w:p>
+    <w:p>
+      <w:pPr>
+        <w:pStyle w:val="SourceCode"/>
+      </w:pPr>
+      <w:r>
+        <w:rPr>
+          <w:rStyle w:val="NormalTok"/>
+        </w:rPr>
+        <w:t xml:space="preserve">colourCount &lt;-</w:t>
+      </w:r>
+      <w:r>
+        <w:rPr>
+          <w:rStyle w:val="StringTok"/>
+        </w:rPr>
+        <w:t xml:space="preserve"> </w:t>
+      </w:r>
+      <w:r>
+        <w:rPr>
+          <w:rStyle w:val="KeywordTok"/>
+        </w:rPr>
+        <w:t xml:space="preserve">length</w:t>
+      </w:r>
+      <w:r>
+        <w:rPr>
+          <w:rStyle w:val="NormalTok"/>
+        </w:rPr>
+        <w:t xml:space="preserve">(</w:t>
+      </w:r>
+      <w:r>
+        <w:rPr>
+          <w:rStyle w:val="KeywordTok"/>
+        </w:rPr>
+        <w:t xml:space="preserve">unique</w:t>
+      </w:r>
+      <w:r>
+        <w:rPr>
+          <w:rStyle w:val="NormalTok"/>
+        </w:rPr>
+        <w:t xml:space="preserve">(</w:t>
+      </w:r>
+      <w:r>
+        <w:rPr>
+          <w:rStyle w:val="KeywordTok"/>
+        </w:rPr>
+        <w:t xml:space="preserve">as.character</w:t>
+      </w:r>
+      <w:r>
+        <w:rPr>
+          <w:rStyle w:val="NormalTok"/>
+        </w:rPr>
+        <w:t xml:space="preserve">(dt.grouped[[aggregation.level]])))</w:t>
+      </w:r>
+      <w:r>
+        <w:br w:type="textWrapping"/>
+      </w:r>
+      <w:r>
+        <w:rPr>
+          <w:rStyle w:val="CommentTok"/>
+        </w:rPr>
+        <w:t xml:space="preserve"># palette &lt;- colorRampPalette(brewer.pal(10,"Paired"))(colourCount)</w:t>
+      </w:r>
+      <w:r>
+        <w:br w:type="textWrapping"/>
+      </w:r>
+      <w:r>
+        <w:rPr>
+          <w:rStyle w:val="NormalTok"/>
+        </w:rPr>
+        <w:t xml:space="preserve">palette &lt;-</w:t>
+      </w:r>
+      <w:r>
+        <w:rPr>
+          <w:rStyle w:val="StringTok"/>
+        </w:rPr>
+        <w:t xml:space="preserve"> </w:t>
+      </w:r>
+      <w:r>
+        <w:rPr>
+          <w:rStyle w:val="KeywordTok"/>
+        </w:rPr>
+        <w:t xml:space="preserve">as.character</w:t>
+      </w:r>
+      <w:r>
+        <w:rPr>
+          <w:rStyle w:val="NormalTok"/>
+        </w:rPr>
+        <w:t xml:space="preserve">(</w:t>
+      </w:r>
+      <w:r>
+        <w:rPr>
+          <w:rStyle w:val="KeywordTok"/>
+        </w:rPr>
+        <w:t xml:space="preserve">palette36.colors</w:t>
+      </w:r>
+      <w:r>
+        <w:rPr>
+          <w:rStyle w:val="NormalTok"/>
+        </w:rPr>
+        <w:t xml:space="preserve">(colourCount))</w:t>
+      </w:r>
+    </w:p>
+    <w:p>
+      <w:pPr>
+        <w:pStyle w:val="FirstParagraph"/>
+      </w:pPr>
+      <w:r>
+        <w:t xml:space="preserve">The plot part doesn’t change.</w:t>
+      </w:r>
+    </w:p>
+    <w:p>
+      <w:pPr>
+        <w:pStyle w:val="SourceCode"/>
+      </w:pPr>
+      <w:r>
+        <w:rPr>
+          <w:rStyle w:val="KeywordTok"/>
+        </w:rPr>
+        <w:t xml:space="preserve">ggplot</w:t>
+      </w:r>
+      <w:r>
+        <w:rPr>
+          <w:rStyle w:val="NormalTok"/>
+        </w:rPr>
+        <w:t xml:space="preserve">(dt.grouped, </w:t>
+      </w:r>
+      <w:r>
+        <w:rPr>
+          <w:rStyle w:val="KeywordTok"/>
+        </w:rPr>
+        <w:t xml:space="preserve">aes</w:t>
+      </w:r>
+      <w:r>
+        <w:rPr>
+          <w:rStyle w:val="NormalTok"/>
+        </w:rPr>
+        <w:t xml:space="preserve">(SampleID, Abundance, </w:t>
+      </w:r>
+      <w:r>
+        <w:rPr>
+          <w:rStyle w:val="DataTypeTok"/>
+        </w:rPr>
+        <w:t xml:space="preserve">fill =</w:t>
+      </w:r>
+      <w:r>
+        <w:rPr>
+          <w:rStyle w:val="NormalTok"/>
+        </w:rPr>
+        <w:t xml:space="preserve"> </w:t>
+      </w:r>
+      <w:r>
+        <w:rPr>
+          <w:rStyle w:val="OperatorTok"/>
+        </w:rPr>
+        <w:t xml:space="preserve">!!</w:t>
+      </w:r>
+      <w:r>
+        <w:rPr>
+          <w:rStyle w:val="NormalTok"/>
+        </w:rPr>
+        <w:t xml:space="preserve">(rlang</w:t>
+      </w:r>
+      <w:r>
+        <w:rPr>
+          <w:rStyle w:val="OperatorTok"/>
+        </w:rPr>
+        <w:t xml:space="preserve">::</w:t>
+      </w:r>
+      <w:r>
+        <w:rPr>
+          <w:rStyle w:val="KeywordTok"/>
+        </w:rPr>
+        <w:t xml:space="preserve">sym</w:t>
+      </w:r>
+      <w:r>
+        <w:rPr>
+          <w:rStyle w:val="NormalTok"/>
+        </w:rPr>
+        <w:t xml:space="preserve">(aggregation.level)))) </w:t>
+      </w:r>
+      <w:r>
+        <w:rPr>
+          <w:rStyle w:val="OperatorTok"/>
+        </w:rPr>
+        <w:t xml:space="preserve">+</w:t>
+      </w:r>
+      <w:r>
+        <w:br w:type="textWrapping"/>
+      </w:r>
+      <w:r>
+        <w:rPr>
+          <w:rStyle w:val="StringTok"/>
+        </w:rPr>
+        <w:t xml:space="preserve">  </w:t>
+      </w:r>
+      <w:r>
+        <w:rPr>
+          <w:rStyle w:val="KeywordTok"/>
+        </w:rPr>
+        <w:t xml:space="preserve">geom_bar</w:t>
+      </w:r>
+      <w:r>
+        <w:rPr>
+          <w:rStyle w:val="NormalTok"/>
+        </w:rPr>
+        <w:t xml:space="preserve">(</w:t>
+      </w:r>
+      <w:r>
+        <w:rPr>
+          <w:rStyle w:val="DataTypeTok"/>
+        </w:rPr>
+        <w:t xml:space="preserve">stat =</w:t>
+      </w:r>
+      <w:r>
+        <w:rPr>
+          <w:rStyle w:val="NormalTok"/>
+        </w:rPr>
+        <w:t xml:space="preserve"> </w:t>
+      </w:r>
+      <w:r>
+        <w:rPr>
+          <w:rStyle w:val="StringTok"/>
+        </w:rPr>
+        <w:t xml:space="preserve">"identity"</w:t>
+      </w:r>
+      <w:r>
+        <w:rPr>
+          <w:rStyle w:val="NormalTok"/>
+        </w:rPr>
+        <w:t xml:space="preserve">, </w:t>
+      </w:r>
+      <w:r>
+        <w:rPr>
+          <w:rStyle w:val="DataTypeTok"/>
+        </w:rPr>
+        <w:t xml:space="preserve">position =</w:t>
+      </w:r>
+      <w:r>
+        <w:rPr>
+          <w:rStyle w:val="NormalTok"/>
+        </w:rPr>
+        <w:t xml:space="preserve"> </w:t>
+      </w:r>
+      <w:r>
+        <w:rPr>
+          <w:rStyle w:val="StringTok"/>
+        </w:rPr>
+        <w:t xml:space="preserve">"stack"</w:t>
+      </w:r>
+      <w:r>
+        <w:rPr>
+          <w:rStyle w:val="NormalTok"/>
+        </w:rPr>
+        <w:t xml:space="preserve">) </w:t>
+      </w:r>
+      <w:r>
+        <w:rPr>
+          <w:rStyle w:val="OperatorTok"/>
+        </w:rPr>
+        <w:t xml:space="preserve">+</w:t>
+      </w:r>
+      <w:r>
+        <w:br w:type="textWrapping"/>
+      </w:r>
+      <w:r>
+        <w:rPr>
+          <w:rStyle w:val="StringTok"/>
+        </w:rPr>
+        <w:t xml:space="preserve">  </w:t>
+      </w:r>
+      <w:r>
+        <w:rPr>
+          <w:rStyle w:val="CommentTok"/>
+        </w:rPr>
+        <w:t xml:space="preserve"># facet_wrap(~SampleTypeAnalysed, ncol = 1, scales = "free_x") +</w:t>
+      </w:r>
+      <w:r>
+        <w:br w:type="textWrapping"/>
+      </w:r>
+      <w:r>
+        <w:rPr>
+          <w:rStyle w:val="StringTok"/>
+        </w:rPr>
+        <w:t xml:space="preserve">  </w:t>
+      </w:r>
+      <w:r>
+        <w:rPr>
+          <w:rStyle w:val="KeywordTok"/>
+        </w:rPr>
+        <w:t xml:space="preserve">theme_minimal</w:t>
+      </w:r>
+      <w:r>
+        <w:rPr>
+          <w:rStyle w:val="NormalTok"/>
+        </w:rPr>
+        <w:t xml:space="preserve">() </w:t>
+      </w:r>
+      <w:r>
+        <w:rPr>
+          <w:rStyle w:val="OperatorTok"/>
+        </w:rPr>
+        <w:t xml:space="preserve">+</w:t>
+      </w:r>
+      <w:r>
+        <w:br w:type="textWrapping"/>
+      </w:r>
+      <w:r>
+        <w:rPr>
+          <w:rStyle w:val="StringTok"/>
+        </w:rPr>
+        <w:t xml:space="preserve">  </w:t>
+      </w:r>
+      <w:r>
+        <w:rPr>
+          <w:rStyle w:val="KeywordTok"/>
+        </w:rPr>
+        <w:t xml:space="preserve">scale_fill_manual</w:t>
+      </w:r>
+      <w:r>
+        <w:rPr>
+          <w:rStyle w:val="NormalTok"/>
+        </w:rPr>
+        <w:t xml:space="preserve">(</w:t>
+      </w:r>
+      <w:r>
+        <w:rPr>
+          <w:rStyle w:val="DataTypeTok"/>
+        </w:rPr>
+        <w:t xml:space="preserve">values =</w:t>
+      </w:r>
+      <w:r>
+        <w:rPr>
+          <w:rStyle w:val="NormalTok"/>
+        </w:rPr>
+        <w:t xml:space="preserve"> palette) </w:t>
+      </w:r>
+      <w:r>
+        <w:rPr>
+          <w:rStyle w:val="OperatorTok"/>
+        </w:rPr>
+        <w:t xml:space="preserve">+</w:t>
+      </w:r>
+      <w:r>
+        <w:br w:type="textWrapping"/>
+      </w:r>
+      <w:r>
+        <w:rPr>
+          <w:rStyle w:val="StringTok"/>
+        </w:rPr>
+        <w:t xml:space="preserve">  </w:t>
+      </w:r>
+      <w:r>
+        <w:rPr>
+          <w:rStyle w:val="KeywordTok"/>
+        </w:rPr>
+        <w:t xml:space="preserve">xlab</w:t>
+      </w:r>
+      <w:r>
+        <w:rPr>
+          <w:rStyle w:val="NormalTok"/>
+        </w:rPr>
+        <w:t xml:space="preserve">(</w:t>
+      </w:r>
+      <w:r>
+        <w:rPr>
+          <w:rStyle w:val="OtherTok"/>
+        </w:rPr>
+        <w:t xml:space="preserve">NULL</w:t>
+      </w:r>
+      <w:r>
+        <w:rPr>
+          <w:rStyle w:val="NormalTok"/>
+        </w:rPr>
+        <w:t xml:space="preserve">) </w:t>
+      </w:r>
+      <w:r>
+        <w:rPr>
+          <w:rStyle w:val="OperatorTok"/>
+        </w:rPr>
+        <w:t xml:space="preserve">+</w:t>
+      </w:r>
+      <w:r>
+        <w:br w:type="textWrapping"/>
+      </w:r>
+      <w:r>
+        <w:rPr>
+          <w:rStyle w:val="StringTok"/>
+        </w:rPr>
+        <w:t xml:space="preserve">  </w:t>
+      </w:r>
+      <w:r>
+        <w:rPr>
+          <w:rStyle w:val="KeywordTok"/>
+        </w:rPr>
+        <w:t xml:space="preserve">ylab</w:t>
+      </w:r>
+      <w:r>
+        <w:rPr>
+          <w:rStyle w:val="NormalTok"/>
+        </w:rPr>
+        <w:t xml:space="preserve">(</w:t>
+      </w:r>
+      <w:r>
+        <w:rPr>
+          <w:rStyle w:val="StringTok"/>
+        </w:rPr>
+        <w:t xml:space="preserve">"Relative abundance"</w:t>
+      </w:r>
+      <w:r>
+        <w:rPr>
+          <w:rStyle w:val="NormalTok"/>
+        </w:rPr>
+        <w:t xml:space="preserve">) </w:t>
+      </w:r>
+      <w:r>
+        <w:rPr>
+          <w:rStyle w:val="OperatorTok"/>
+        </w:rPr>
+        <w:t xml:space="preserve">+</w:t>
+      </w:r>
+      <w:r>
+        <w:br w:type="textWrapping"/>
+      </w:r>
+      <w:r>
+        <w:rPr>
+          <w:rStyle w:val="StringTok"/>
+        </w:rPr>
+        <w:t xml:space="preserve">  </w:t>
+      </w:r>
+      <w:r>
+        <w:rPr>
+          <w:rStyle w:val="KeywordTok"/>
+        </w:rPr>
+        <w:t xml:space="preserve">theme</w:t>
+      </w:r>
+      <w:r>
+        <w:rPr>
+          <w:rStyle w:val="NormalTok"/>
+        </w:rPr>
+        <w:t xml:space="preserve">(</w:t>
+      </w:r>
+      <w:r>
+        <w:rPr>
+          <w:rStyle w:val="DataTypeTok"/>
+        </w:rPr>
+        <w:t xml:space="preserve">axis.text.x =</w:t>
+      </w:r>
+      <w:r>
+        <w:rPr>
+          <w:rStyle w:val="NormalTok"/>
+        </w:rPr>
+        <w:t xml:space="preserve"> </w:t>
+      </w:r>
+      <w:r>
+        <w:rPr>
+          <w:rStyle w:val="KeywordTok"/>
+        </w:rPr>
+        <w:t xml:space="preserve">element_text</w:t>
+      </w:r>
+      <w:r>
+        <w:rPr>
+          <w:rStyle w:val="NormalTok"/>
+        </w:rPr>
+        <w:t xml:space="preserve">(</w:t>
+      </w:r>
+      <w:r>
+        <w:rPr>
+          <w:rStyle w:val="DataTypeTok"/>
+        </w:rPr>
+        <w:t xml:space="preserve">angle =</w:t>
+      </w:r>
+      <w:r>
+        <w:rPr>
+          <w:rStyle w:val="NormalTok"/>
+        </w:rPr>
+        <w:t xml:space="preserve"> </w:t>
+      </w:r>
+      <w:r>
+        <w:rPr>
+          <w:rStyle w:val="DecValTok"/>
+        </w:rPr>
+        <w:t xml:space="preserve">45</w:t>
+      </w:r>
+      <w:r>
+        <w:rPr>
+          <w:rStyle w:val="NormalTok"/>
+        </w:rPr>
+        <w:t xml:space="preserve">, </w:t>
+      </w:r>
+      <w:r>
+        <w:rPr>
+          <w:rStyle w:val="DataTypeTok"/>
+        </w:rPr>
+        <w:t xml:space="preserve">hjust =</w:t>
+      </w:r>
+      <w:r>
+        <w:rPr>
+          <w:rStyle w:val="NormalTok"/>
+        </w:rPr>
+        <w:t xml:space="preserve"> </w:t>
+      </w:r>
+      <w:r>
+        <w:rPr>
+          <w:rStyle w:val="DecValTok"/>
+        </w:rPr>
+        <w:t xml:space="preserve">1</w:t>
+      </w:r>
+      <w:r>
+        <w:rPr>
+          <w:rStyle w:val="NormalTok"/>
+        </w:rPr>
+        <w:t xml:space="preserve">)) </w:t>
+      </w:r>
+      <w:r>
+        <w:rPr>
+          <w:rStyle w:val="OperatorTok"/>
+        </w:rPr>
+        <w:t xml:space="preserve">+</w:t>
+      </w:r>
+      <w:r>
+        <w:br w:type="textWrapping"/>
+      </w:r>
+      <w:r>
+        <w:rPr>
+          <w:rStyle w:val="StringTok"/>
+        </w:rPr>
+        <w:t xml:space="preserve">  </w:t>
+      </w:r>
+      <w:r>
+        <w:rPr>
+          <w:rStyle w:val="KeywordTok"/>
+        </w:rPr>
+        <w:t xml:space="preserve">theme</w:t>
+      </w:r>
+      <w:r>
+        <w:rPr>
+          <w:rStyle w:val="NormalTok"/>
+        </w:rPr>
+        <w:t xml:space="preserve">(</w:t>
+      </w:r>
+      <w:r>
+        <w:rPr>
+          <w:rStyle w:val="DataTypeTok"/>
+        </w:rPr>
+        <w:t xml:space="preserve">panel.grid.major =</w:t>
+      </w:r>
+      <w:r>
+        <w:rPr>
+          <w:rStyle w:val="NormalTok"/>
+        </w:rPr>
+        <w:t xml:space="preserve"> </w:t>
+      </w:r>
+      <w:r>
+        <w:rPr>
+          <w:rStyle w:val="KeywordTok"/>
+        </w:rPr>
+        <w:t xml:space="preserve">element_blank</w:t>
+      </w:r>
+      <w:r>
+        <w:rPr>
+          <w:rStyle w:val="NormalTok"/>
+        </w:rPr>
+        <w:t xml:space="preserve">(), </w:t>
+      </w:r>
+      <w:r>
+        <w:rPr>
+          <w:rStyle w:val="DataTypeTok"/>
+        </w:rPr>
+        <w:t xml:space="preserve">panel.grid.minor =</w:t>
+      </w:r>
+      <w:r>
+        <w:rPr>
+          <w:rStyle w:val="NormalTok"/>
+        </w:rPr>
+        <w:t xml:space="preserve"> </w:t>
+      </w:r>
+      <w:r>
+        <w:rPr>
+          <w:rStyle w:val="KeywordTok"/>
+        </w:rPr>
+        <w:t xml:space="preserve">element_blank</w:t>
+      </w:r>
+      <w:r>
+        <w:rPr>
+          <w:rStyle w:val="NormalTok"/>
+        </w:rPr>
+        <w:t xml:space="preserve">(), </w:t>
+      </w:r>
+      <w:r>
+        <w:rPr>
+          <w:rStyle w:val="DataTypeTok"/>
+        </w:rPr>
+        <w:t xml:space="preserve">panel.background =</w:t>
+      </w:r>
+      <w:r>
+        <w:rPr>
+          <w:rStyle w:val="NormalTok"/>
+        </w:rPr>
+        <w:t xml:space="preserve"> </w:t>
+      </w:r>
+      <w:r>
+        <w:rPr>
+          <w:rStyle w:val="KeywordTok"/>
+        </w:rPr>
+        <w:t xml:space="preserve">element_blank</w:t>
+      </w:r>
+      <w:r>
+        <w:rPr>
+          <w:rStyle w:val="NormalTok"/>
+        </w:rPr>
+        <w:t xml:space="preserve">()) </w:t>
+      </w:r>
+      <w:r>
+        <w:rPr>
+          <w:rStyle w:val="OperatorTok"/>
+        </w:rPr>
+        <w:t xml:space="preserve">+</w:t>
+      </w:r>
+      <w:r>
+        <w:br w:type="textWrapping"/>
+      </w:r>
+      <w:r>
+        <w:rPr>
+          <w:rStyle w:val="StringTok"/>
+        </w:rPr>
+        <w:t xml:space="preserve">  </w:t>
+      </w:r>
+      <w:r>
+        <w:rPr>
+          <w:rStyle w:val="KeywordTok"/>
+        </w:rPr>
+        <w:t xml:space="preserve">theme</w:t>
+      </w:r>
+      <w:r>
+        <w:rPr>
+          <w:rStyle w:val="NormalTok"/>
+        </w:rPr>
+        <w:t xml:space="preserve">(</w:t>
+      </w:r>
+      <w:r>
+        <w:rPr>
+          <w:rStyle w:val="DataTypeTok"/>
+        </w:rPr>
+        <w:t xml:space="preserve">legend.position=</w:t>
+      </w:r>
+      <w:r>
+        <w:rPr>
+          <w:rStyle w:val="StringTok"/>
+        </w:rPr>
+        <w:t xml:space="preserve">"bottom"</w:t>
+      </w:r>
+      <w:r>
+        <w:rPr>
+          <w:rStyle w:val="NormalTok"/>
+        </w:rPr>
+        <w:t xml:space="preserve">)</w:t>
+      </w:r>
+    </w:p>
+    <w:p>
+      <w:pPr>
+        <w:pStyle w:val="FirstParagraph"/>
+      </w:pPr>
+      <w:r>
+        <w:drawing>
+          <wp:inline>
+            <wp:extent cx="5334000" cy="5334000"/>
+            <wp:effectExtent b="0" l="0" r="0" t="0"/>
+            <wp:docPr descr="" title="" id="1" name="Picture"/>
+            <a:graphic>
+              <a:graphicData uri="http://schemas.openxmlformats.org/drawingml/2006/picture">
+                <pic:pic>
+                  <pic:nvPicPr>
+                    <pic:cNvPr descr="4_PLotData_UC_files/figure-docx/unnamed-chunk-12-1.png" id="0" name="Picture"/>
+                    <pic:cNvPicPr>
+                      <a:picLocks noChangeArrowheads="1" noChangeAspect="1"/>
+                    </pic:cNvPicPr>
+                  </pic:nvPicPr>
+                  <pic:blipFill>
+                    <a:blip r:embed="rId36"/>
+                    <a:stretch>
+                      <a:fillRect/>
+                    </a:stretch>
+                  </pic:blipFill>
+                  <pic:spPr bwMode="auto">
+                    <a:xfrm>
+                      <a:off x="0" y="0"/>
+                      <a:ext cx="5334000" cy="5334000"/>
+                    </a:xfrm>
+                    <a:prstGeom prst="rect">
+                      <a:avLst/>
+                    </a:prstGeom>
+                    <a:noFill/>
+                    <a:ln w="9525">
+                      <a:noFill/>
+                      <a:headEnd/>
+                      <a:tailEnd/>
+                    </a:ln>
+                  </pic:spPr>
+                </pic:pic>
+              </a:graphicData>
+            </a:graphic>
+          </wp:inline>
+        </w:drawing>
       </w:r>
     </w:p>
     <w:sectPr/>
@@ -5615,7 +7055,7 @@
     </w:lvl>
   </w:abstractNum>
   <w:abstractNum w:abstractNumId="990">
-    <w:nsid w:val="5933e5f0"/>
+    <w:nsid w:val="513e076c"/>
     <w:multiLevelType w:val="multilevel"/>
     <w:lvl w:ilvl="0">
       <w:numFmt w:val="bullet"/>

</xml_diff>